<commit_message>
Update Titanic Kaggle Competition Report.docx
</commit_message>
<xml_diff>
--- a/Kaggle Competition/Titanic/Titanic Kaggle Competition Report.docx
+++ b/Kaggle Competition/Titanic/Titanic Kaggle Competition Report.docx
@@ -44,18 +44,15 @@
     </w:p>
     <w:p>
       <w:pPr>
-        <w:pStyle w:val="Heading1"/>
+        <w:rPr>
+          <w:rFonts w:asciiTheme="majorHAnsi" w:eastAsiaTheme="majorEastAsia" w:hAnsiTheme="majorHAnsi" w:cstheme="majorBidi"/>
+          <w:color w:val="595959" w:themeColor="text1" w:themeTint="A6"/>
+          <w:sz w:val="28"/>
+          <w:szCs w:val="28"/>
+        </w:rPr>
       </w:pPr>
       <w:r>
-        <w:t>Introduction</w:t>
-      </w:r>
-    </w:p>
-    <w:p>
-      <w:r>
-        <w:t xml:space="preserve">A dataset of the passengers on the Titanic is provided, with the intention of creating a machine learning model capable of predicting whether or not individual passengers survived its sinking. The dataset contains various </w:t>
-      </w:r>
-      <w:r>
-        <w:t>attributes, which may be used as predictors for the model. The goal is to obtain a model that predicts the survival rate of passengers the most accurately.</w:t>
+        <w:br w:type="page"/>
       </w:r>
     </w:p>
     <w:p>
@@ -63,6 +60,39 @@
         <w:pStyle w:val="Heading1"/>
       </w:pPr>
       <w:r>
+        <w:t>Introduction</w:t>
+      </w:r>
+    </w:p>
+    <w:p>
+      <w:r>
+        <w:t>A dataset of</w:t>
+      </w:r>
+      <w:r>
+        <w:t xml:space="preserve"> the passengers on board the Titanic wa</w:t>
+      </w:r>
+      <w:r>
+        <w:t xml:space="preserve">s provided, with the intention of creating a machine learning model capable of predicting whether or not individual passengers survived its sinking. The dataset contains various </w:t>
+      </w:r>
+      <w:r>
+        <w:t>attributes</w:t>
+      </w:r>
+      <w:r>
+        <w:t xml:space="preserve"> which may be used as predictors for the model. The goal is to obtain a model that predicts the survival rate of passengers the most accurately.</w:t>
+      </w:r>
+    </w:p>
+    <w:p>
+      <w:pPr>
+        <w:pStyle w:val="Heading1"/>
+      </w:pPr>
+      <w:r>
+        <w:t>Data</w:t>
+      </w:r>
+    </w:p>
+    <w:p>
+      <w:pPr>
+        <w:pStyle w:val="Heading2"/>
+      </w:pPr>
+      <w:r>
         <w:t>Attributes</w:t>
       </w:r>
     </w:p>
@@ -91,8 +121,6 @@
       <w:r>
         <w:fldChar w:fldCharType="end"/>
       </w:r>
-      <w:bookmarkStart w:id="0" w:name="_GoBack"/>
-      <w:bookmarkEnd w:id="0"/>
       <w:r>
         <w:t xml:space="preserve"> below, along with a brief description and discussion</w:t>
       </w:r>
@@ -105,7 +133,7 @@
         <w:pStyle w:val="Caption"/>
         <w:keepNext/>
       </w:pPr>
-      <w:bookmarkStart w:id="1" w:name="_Ref4845051"/>
+      <w:bookmarkStart w:id="0" w:name="_Ref4845051"/>
       <w:r>
         <w:t xml:space="preserve">Table </w:t>
       </w:r>
@@ -127,7 +155,7 @@
       <w:r>
         <w:fldChar w:fldCharType="end"/>
       </w:r>
-      <w:bookmarkEnd w:id="1"/>
+      <w:bookmarkEnd w:id="0"/>
       <w:r>
         <w:t xml:space="preserve"> - Attributes</w:t>
       </w:r>
@@ -139,11 +167,11 @@
         <w:tblLook w:val="04A0" w:firstRow="1" w:lastRow="0" w:firstColumn="1" w:lastColumn="0" w:noHBand="0" w:noVBand="1"/>
       </w:tblPr>
       <w:tblGrid>
-        <w:gridCol w:w="1294"/>
-        <w:gridCol w:w="1965"/>
-        <w:gridCol w:w="2559"/>
-        <w:gridCol w:w="2135"/>
-        <w:gridCol w:w="1063"/>
+        <w:gridCol w:w="1669"/>
+        <w:gridCol w:w="1895"/>
+        <w:gridCol w:w="2400"/>
+        <w:gridCol w:w="1825"/>
+        <w:gridCol w:w="1227"/>
       </w:tblGrid>
       <w:tr>
         <w:tc>
@@ -258,6 +286,9 @@
             </w:pPr>
             <w:proofErr w:type="spellStart"/>
             <w:r>
+              <w:rPr>
+                <w:rFonts w:ascii="Courier New" w:hAnsi="Courier New"/>
+              </w:rPr>
               <w:t>PassengerId</w:t>
             </w:r>
             <w:proofErr w:type="spellEnd"/>
@@ -313,8 +344,14 @@
           <w:p>
             <w:pPr>
               <w:jc w:val="center"/>
-            </w:pPr>
-            <w:r>
+              <w:rPr>
+                <w:rFonts w:ascii="Courier New" w:hAnsi="Courier New" w:cs="Courier New"/>
+              </w:rPr>
+            </w:pPr>
+            <w:r>
+              <w:rPr>
+                <w:rFonts w:ascii="Courier New" w:hAnsi="Courier New" w:cs="Courier New"/>
+              </w:rPr>
               <w:t>1</w:t>
             </w:r>
           </w:p>
@@ -331,6 +368,9 @@
               <w:jc w:val="left"/>
             </w:pPr>
             <w:r>
+              <w:rPr>
+                <w:rFonts w:ascii="Courier New" w:hAnsi="Courier New"/>
+              </w:rPr>
               <w:t>Survived</w:t>
             </w:r>
           </w:p>
@@ -375,6 +415,9 @@
             <w:pPr>
               <w:jc w:val="left"/>
             </w:pPr>
+            <w:r>
+              <w:t>Used to train the model against</w:t>
+            </w:r>
           </w:p>
         </w:tc>
         <w:tc>
@@ -385,8 +428,14 @@
           <w:p>
             <w:pPr>
               <w:jc w:val="center"/>
-            </w:pPr>
-            <w:r>
+              <w:rPr>
+                <w:rFonts w:ascii="Courier New" w:hAnsi="Courier New" w:cs="Courier New"/>
+              </w:rPr>
+            </w:pPr>
+            <w:r>
+              <w:rPr>
+                <w:rFonts w:ascii="Courier New" w:hAnsi="Courier New" w:cs="Courier New"/>
+              </w:rPr>
               <w:t>0</w:t>
             </w:r>
           </w:p>
@@ -404,6 +453,9 @@
             </w:pPr>
             <w:proofErr w:type="spellStart"/>
             <w:r>
+              <w:rPr>
+                <w:rFonts w:ascii="Courier New" w:hAnsi="Courier New"/>
+              </w:rPr>
               <w:t>Pclass</w:t>
             </w:r>
             <w:proofErr w:type="spellEnd"/>
@@ -433,13 +485,7 @@
               <w:jc w:val="left"/>
             </w:pPr>
             <w:r>
-              <w:t>Higher class</w:t>
-            </w:r>
-            <w:r>
-              <w:t xml:space="preserve"> passengers</w:t>
-            </w:r>
-            <w:r>
-              <w:t>, i.e. 1</w:t>
+              <w:t>Higher class passengers, i.e. 1</w:t>
             </w:r>
             <w:r>
               <w:rPr>
@@ -448,19 +494,7 @@
               <w:t>st</w:t>
             </w:r>
             <w:r>
-              <w:t xml:space="preserve"> class,</w:t>
-            </w:r>
-            <w:r>
-              <w:t xml:space="preserve"> were more likely to survive than </w:t>
-            </w:r>
-            <w:r>
-              <w:t xml:space="preserve">lower class </w:t>
-            </w:r>
-            <w:r>
-              <w:t>passengers</w:t>
-            </w:r>
-            <w:r>
-              <w:t>, i.e. 3</w:t>
+              <w:t xml:space="preserve"> class, were more likely to survive than lower class passengers, i.e. 3</w:t>
             </w:r>
             <w:r>
               <w:rPr>
@@ -483,7 +517,7 @@
               <w:jc w:val="left"/>
             </w:pPr>
             <w:r>
-              <w:t>Used as is to train the model</w:t>
+              <w:t>Scaled and used to train the model</w:t>
             </w:r>
           </w:p>
         </w:tc>
@@ -495,8 +529,14 @@
           <w:p>
             <w:pPr>
               <w:jc w:val="center"/>
-            </w:pPr>
-            <w:r>
+              <w:rPr>
+                <w:rFonts w:ascii="Courier New" w:hAnsi="Courier New" w:cs="Courier New"/>
+              </w:rPr>
+            </w:pPr>
+            <w:r>
+              <w:rPr>
+                <w:rFonts w:ascii="Courier New" w:hAnsi="Courier New" w:cs="Courier New"/>
+              </w:rPr>
               <w:t>3</w:t>
             </w:r>
           </w:p>
@@ -513,6 +553,9 @@
               <w:jc w:val="left"/>
             </w:pPr>
             <w:r>
+              <w:rPr>
+                <w:rFonts w:ascii="Courier New" w:hAnsi="Courier New"/>
+              </w:rPr>
               <w:t>Name</w:t>
             </w:r>
           </w:p>
@@ -541,21 +584,21 @@
               <w:jc w:val="left"/>
             </w:pPr>
             <w:r>
-              <w:t>Not relevant for training</w:t>
-            </w:r>
-          </w:p>
-        </w:tc>
-        <w:tc>
-          <w:tcPr>
-            <w:tcW w:w="0" w:type="auto"/>
-            <w:vAlign w:val="center"/>
-          </w:tcPr>
-          <w:p>
-            <w:pPr>
-              <w:jc w:val="left"/>
-            </w:pPr>
-            <w:r>
-              <w:t>Not used</w:t>
+              <w:t>Titles may indicate higher classes, sex, or age, which have effects as discussed in those respective attributes</w:t>
+            </w:r>
+          </w:p>
+        </w:tc>
+        <w:tc>
+          <w:tcPr>
+            <w:tcW w:w="0" w:type="auto"/>
+            <w:vAlign w:val="center"/>
+          </w:tcPr>
+          <w:p>
+            <w:pPr>
+              <w:jc w:val="left"/>
+            </w:pPr>
+            <w:r>
+              <w:t>Searches were performed to determine the occurrence of relevant titles and return categorical attributes used to train the model</w:t>
             </w:r>
           </w:p>
         </w:tc>
@@ -567,13 +610,22 @@
           <w:p>
             <w:pPr>
               <w:jc w:val="center"/>
+              <w:rPr>
+                <w:rFonts w:ascii="Courier New" w:hAnsi="Courier New" w:cs="Courier New"/>
+              </w:rPr>
             </w:pPr>
             <w:proofErr w:type="spellStart"/>
             <w:r>
+              <w:rPr>
+                <w:rFonts w:ascii="Courier New" w:hAnsi="Courier New" w:cs="Courier New"/>
+              </w:rPr>
               <w:t>Braund</w:t>
             </w:r>
             <w:proofErr w:type="spellEnd"/>
             <w:r>
+              <w:rPr>
+                <w:rFonts w:ascii="Courier New" w:hAnsi="Courier New" w:cs="Courier New"/>
+              </w:rPr>
               <w:t>, Mr. Owen Harris</w:t>
             </w:r>
           </w:p>
@@ -590,6 +642,9 @@
               <w:jc w:val="left"/>
             </w:pPr>
             <w:r>
+              <w:rPr>
+                <w:rFonts w:ascii="Courier New" w:hAnsi="Courier New"/>
+              </w:rPr>
               <w:t>Sex</w:t>
             </w:r>
           </w:p>
@@ -604,25 +659,20 @@
               <w:jc w:val="left"/>
             </w:pPr>
             <w:r>
-              <w:t xml:space="preserve">A string indicating the passenger’s </w:t>
-            </w:r>
-            <w:r>
-              <w:lastRenderedPageBreak/>
-              <w:t>sex, i.e. male or female</w:t>
-            </w:r>
-          </w:p>
-        </w:tc>
-        <w:tc>
-          <w:tcPr>
-            <w:tcW w:w="0" w:type="auto"/>
-            <w:vAlign w:val="center"/>
-          </w:tcPr>
-          <w:p>
-            <w:pPr>
-              <w:jc w:val="left"/>
-            </w:pPr>
-            <w:r>
-              <w:lastRenderedPageBreak/>
+              <w:t>A string indicating the passenger’s sex, i.e. male or female</w:t>
+            </w:r>
+          </w:p>
+        </w:tc>
+        <w:tc>
+          <w:tcPr>
+            <w:tcW w:w="0" w:type="auto"/>
+            <w:vAlign w:val="center"/>
+          </w:tcPr>
+          <w:p>
+            <w:pPr>
+              <w:jc w:val="left"/>
+            </w:pPr>
+            <w:r>
               <w:t>Female passengers were more likely to survive than male passengers</w:t>
             </w:r>
           </w:p>
@@ -637,11 +687,7 @@
               <w:jc w:val="left"/>
             </w:pPr>
             <w:r>
-              <w:t xml:space="preserve">Converted to binary value similar to the Survived attribute, </w:t>
-            </w:r>
-            <w:r>
-              <w:lastRenderedPageBreak/>
-              <w:t>with 0 meaning male and 1 female</w:t>
+              <w:t>Converted to binary predictor and used to train the model</w:t>
             </w:r>
           </w:p>
         </w:tc>
@@ -653,9 +699,14 @@
           <w:p>
             <w:pPr>
               <w:jc w:val="center"/>
-            </w:pPr>
-            <w:r>
-              <w:lastRenderedPageBreak/>
+              <w:rPr>
+                <w:rFonts w:ascii="Courier New" w:hAnsi="Courier New" w:cs="Courier New"/>
+              </w:rPr>
+            </w:pPr>
+            <w:r>
+              <w:rPr>
+                <w:rFonts w:ascii="Courier New" w:hAnsi="Courier New" w:cs="Courier New"/>
+              </w:rPr>
               <w:t>male</w:t>
             </w:r>
           </w:p>
@@ -672,6 +723,9 @@
               <w:jc w:val="left"/>
             </w:pPr>
             <w:r>
+              <w:rPr>
+                <w:rFonts w:ascii="Courier New" w:hAnsi="Courier New"/>
+              </w:rPr>
               <w:t>Age</w:t>
             </w:r>
           </w:p>
@@ -714,7 +768,7 @@
               <w:jc w:val="left"/>
             </w:pPr>
             <w:r>
-              <w:t>Used as is to train the model</w:t>
+              <w:t>Scaled and used to train the model</w:t>
             </w:r>
           </w:p>
         </w:tc>
@@ -726,8 +780,14 @@
           <w:p>
             <w:pPr>
               <w:jc w:val="center"/>
-            </w:pPr>
-            <w:r>
+              <w:rPr>
+                <w:rFonts w:ascii="Courier New" w:hAnsi="Courier New" w:cs="Courier New"/>
+              </w:rPr>
+            </w:pPr>
+            <w:r>
+              <w:rPr>
+                <w:rFonts w:ascii="Courier New" w:hAnsi="Courier New" w:cs="Courier New"/>
+              </w:rPr>
               <w:t>22.0</w:t>
             </w:r>
           </w:p>
@@ -745,6 +805,9 @@
             </w:pPr>
             <w:proofErr w:type="spellStart"/>
             <w:r>
+              <w:rPr>
+                <w:rFonts w:ascii="Courier New" w:hAnsi="Courier New"/>
+              </w:rPr>
               <w:t>SibSp</w:t>
             </w:r>
             <w:proofErr w:type="spellEnd"/>
@@ -782,14 +845,18 @@
         <w:tc>
           <w:tcPr>
             <w:tcW w:w="0" w:type="auto"/>
-            <w:vAlign w:val="center"/>
-          </w:tcPr>
-          <w:p>
-            <w:pPr>
-              <w:jc w:val="left"/>
-            </w:pPr>
-            <w:r>
-              <w:t>Used as is to train the model</w:t>
+            <w:vMerge w:val="restart"/>
+            <w:vAlign w:val="center"/>
+          </w:tcPr>
+          <w:p>
+            <w:pPr>
+              <w:jc w:val="left"/>
+            </w:pPr>
+            <w:r>
+              <w:t xml:space="preserve">Combined, scaled and </w:t>
+            </w:r>
+            <w:r>
+              <w:t>used to train the model</w:t>
             </w:r>
           </w:p>
         </w:tc>
@@ -801,8 +868,14 @@
           <w:p>
             <w:pPr>
               <w:jc w:val="center"/>
-            </w:pPr>
-            <w:r>
+              <w:rPr>
+                <w:rFonts w:ascii="Courier New" w:hAnsi="Courier New" w:cs="Courier New"/>
+              </w:rPr>
+            </w:pPr>
+            <w:r>
+              <w:rPr>
+                <w:rFonts w:ascii="Courier New" w:hAnsi="Courier New" w:cs="Courier New"/>
+              </w:rPr>
               <w:t>1</w:t>
             </w:r>
           </w:p>
@@ -819,6 +892,9 @@
               <w:jc w:val="left"/>
             </w:pPr>
             <w:r>
+              <w:rPr>
+                <w:rFonts w:ascii="Courier New" w:hAnsi="Courier New"/>
+              </w:rPr>
               <w:t>Parch</w:t>
             </w:r>
           </w:p>
@@ -852,15 +928,13 @@
         <w:tc>
           <w:tcPr>
             <w:tcW w:w="0" w:type="auto"/>
-            <w:vAlign w:val="center"/>
-          </w:tcPr>
-          <w:p>
-            <w:pPr>
-              <w:jc w:val="left"/>
-            </w:pPr>
-            <w:r>
-              <w:t>Used as is to train the model</w:t>
-            </w:r>
+            <w:vMerge/>
+            <w:vAlign w:val="center"/>
+          </w:tcPr>
+          <w:p>
+            <w:pPr>
+              <w:jc w:val="left"/>
+            </w:pPr>
           </w:p>
         </w:tc>
         <w:tc>
@@ -871,8 +945,14 @@
           <w:p>
             <w:pPr>
               <w:jc w:val="center"/>
-            </w:pPr>
-            <w:r>
+              <w:rPr>
+                <w:rFonts w:ascii="Courier New" w:hAnsi="Courier New" w:cs="Courier New"/>
+              </w:rPr>
+            </w:pPr>
+            <w:r>
+              <w:rPr>
+                <w:rFonts w:ascii="Courier New" w:hAnsi="Courier New" w:cs="Courier New"/>
+              </w:rPr>
               <w:t>0</w:t>
             </w:r>
           </w:p>
@@ -889,6 +969,9 @@
               <w:jc w:val="left"/>
             </w:pPr>
             <w:r>
+              <w:rPr>
+                <w:rFonts w:ascii="Courier New" w:hAnsi="Courier New"/>
+              </w:rPr>
               <w:t>Ticket</w:t>
             </w:r>
           </w:p>
@@ -917,7 +1000,7 @@
               <w:jc w:val="left"/>
             </w:pPr>
             <w:r>
-              <w:t>Not relevant for training</w:t>
+              <w:t>Potentially relevant, as they indicate the office of the ticket issued, and passenger cabin placements. Passengers buying tickets together and/or staying together may have had increased chances of survival.</w:t>
             </w:r>
           </w:p>
         </w:tc>
@@ -943,8 +1026,14 @@
           <w:p>
             <w:pPr>
               <w:jc w:val="center"/>
-            </w:pPr>
-            <w:r>
+              <w:rPr>
+                <w:rFonts w:ascii="Courier New" w:hAnsi="Courier New" w:cs="Courier New"/>
+              </w:rPr>
+            </w:pPr>
+            <w:r>
+              <w:rPr>
+                <w:rFonts w:ascii="Courier New" w:hAnsi="Courier New" w:cs="Courier New"/>
+              </w:rPr>
               <w:t>A/5 21171</w:t>
             </w:r>
           </w:p>
@@ -961,6 +1050,9 @@
               <w:jc w:val="left"/>
             </w:pPr>
             <w:r>
+              <w:rPr>
+                <w:rFonts w:ascii="Courier New" w:hAnsi="Courier New"/>
+              </w:rPr>
               <w:t>Fare</w:t>
             </w:r>
           </w:p>
@@ -993,6 +1085,9 @@
             </w:r>
             <w:proofErr w:type="spellStart"/>
             <w:r>
+              <w:rPr>
+                <w:rFonts w:ascii="Courier New" w:hAnsi="Courier New"/>
+              </w:rPr>
               <w:t>Pclass</w:t>
             </w:r>
             <w:proofErr w:type="spellEnd"/>
@@ -1011,7 +1106,7 @@
               <w:jc w:val="left"/>
             </w:pPr>
             <w:r>
-              <w:t>Used as is to train the model</w:t>
+              <w:t>Scaled and used to train the model</w:t>
             </w:r>
           </w:p>
         </w:tc>
@@ -1023,8 +1118,14 @@
           <w:p>
             <w:pPr>
               <w:jc w:val="center"/>
-            </w:pPr>
-            <w:r>
+              <w:rPr>
+                <w:rFonts w:ascii="Courier New" w:hAnsi="Courier New" w:cs="Courier New"/>
+              </w:rPr>
+            </w:pPr>
+            <w:r>
+              <w:rPr>
+                <w:rFonts w:ascii="Courier New" w:hAnsi="Courier New" w:cs="Courier New"/>
+              </w:rPr>
               <w:t>7.2500</w:t>
             </w:r>
           </w:p>
@@ -1041,6 +1142,9 @@
               <w:jc w:val="left"/>
             </w:pPr>
             <w:r>
+              <w:rPr>
+                <w:rFonts w:ascii="Courier New" w:hAnsi="Courier New"/>
+              </w:rPr>
               <w:t>Cabin</w:t>
             </w:r>
           </w:p>
@@ -1095,9 +1199,15 @@
           <w:p>
             <w:pPr>
               <w:jc w:val="center"/>
+              <w:rPr>
+                <w:rFonts w:ascii="Courier New" w:hAnsi="Courier New" w:cs="Courier New"/>
+              </w:rPr>
             </w:pPr>
             <w:proofErr w:type="spellStart"/>
             <w:r>
+              <w:rPr>
+                <w:rFonts w:ascii="Courier New" w:hAnsi="Courier New" w:cs="Courier New"/>
+              </w:rPr>
               <w:t>NaN</w:t>
             </w:r>
             <w:proofErr w:type="spellEnd"/>
@@ -1115,6 +1225,9 @@
               <w:jc w:val="left"/>
             </w:pPr>
             <w:r>
+              <w:rPr>
+                <w:rFonts w:ascii="Courier New" w:hAnsi="Courier New"/>
+              </w:rPr>
               <w:t>Embarked</w:t>
             </w:r>
           </w:p>
@@ -1157,7 +1270,7 @@
               <w:jc w:val="left"/>
             </w:pPr>
             <w:r>
-              <w:t>Converted into three new attributes, each with the name of the town and a binary value with 0 meaning no embarking from the respective town, and 1 meaning embarking from that town</w:t>
+              <w:t>Converted to three binary predictors and used to train the model</w:t>
             </w:r>
           </w:p>
         </w:tc>
@@ -1169,8 +1282,14 @@
           <w:p>
             <w:pPr>
               <w:jc w:val="center"/>
-            </w:pPr>
-            <w:r>
+              <w:rPr>
+                <w:rFonts w:ascii="Courier New" w:hAnsi="Courier New" w:cs="Courier New"/>
+              </w:rPr>
+            </w:pPr>
+            <w:r>
+              <w:rPr>
+                <w:rFonts w:ascii="Courier New" w:hAnsi="Courier New" w:cs="Courier New"/>
+              </w:rPr>
               <w:t>S</w:t>
             </w:r>
           </w:p>
@@ -1178,6 +1297,2744 @@
       </w:tr>
     </w:tbl>
     <w:p/>
+    <w:p>
+      <w:pPr>
+        <w:pStyle w:val="Heading2"/>
+      </w:pPr>
+      <w:r>
+        <w:t>Data Preprocessing</w:t>
+      </w:r>
+    </w:p>
+    <w:p>
+      <w:r>
+        <w:t xml:space="preserve">The </w:t>
+      </w:r>
+      <w:r>
+        <w:rPr>
+          <w:rFonts w:ascii="Courier New" w:hAnsi="Courier New"/>
+        </w:rPr>
+        <w:t>Cabin</w:t>
+      </w:r>
+      <w:r>
+        <w:t xml:space="preserve"> attribute was immediately discarded, as the data was too complex and too much was lost or incorrect to gain any use from it.</w:t>
+      </w:r>
+    </w:p>
+    <w:p>
+      <w:r>
+        <w:t xml:space="preserve">The </w:t>
+      </w:r>
+      <w:r>
+        <w:rPr>
+          <w:rFonts w:ascii="Courier New" w:hAnsi="Courier New"/>
+        </w:rPr>
+        <w:t>Ticket</w:t>
+      </w:r>
+      <w:r>
+        <w:t xml:space="preserve"> attribute was inspected. The text prefixes </w:t>
+      </w:r>
+      <w:r>
+        <w:t xml:space="preserve">in </w:t>
+      </w:r>
+      <w:r>
+        <w:fldChar w:fldCharType="begin"/>
+      </w:r>
+      <w:r>
+        <w:instrText xml:space="preserve"> REF _Ref4937600 \h </w:instrText>
+      </w:r>
+      <w:r>
+        <w:fldChar w:fldCharType="separate"/>
+      </w:r>
+      <w:r>
+        <w:t xml:space="preserve">Table </w:t>
+      </w:r>
+      <w:r>
+        <w:rPr>
+          <w:noProof/>
+        </w:rPr>
+        <w:t>2</w:t>
+      </w:r>
+      <w:r>
+        <w:fldChar w:fldCharType="end"/>
+      </w:r>
+      <w:r>
+        <w:t xml:space="preserve"> </w:t>
+      </w:r>
+      <w:r>
+        <w:t>were found to be attached to some ticket numbers (often followed and/or separated by “</w:t>
+      </w:r>
+      <w:r>
+        <w:rPr>
+          <w:rFonts w:ascii="Courier New" w:hAnsi="Courier New" w:cs="Courier New"/>
+        </w:rPr>
+        <w:t>\</w:t>
+      </w:r>
+      <w:r>
+        <w:t>” and “</w:t>
+      </w:r>
+      <w:r>
+        <w:rPr>
+          <w:rFonts w:ascii="Courier New" w:hAnsi="Courier New" w:cs="Courier New"/>
+        </w:rPr>
+        <w:t>.</w:t>
+      </w:r>
+      <w:r>
+        <w:t xml:space="preserve">” characters). These may indicate ticket sales offices, and passengers purchasing tickets at the same locations may have known each other. </w:t>
+      </w:r>
+      <w:r>
+        <w:t xml:space="preserve">The ticket numbers indicate the room and/or bedding, and close numbers may similarly indicate neighbours, acquaintances, traveling partners, etc. However, the </w:t>
+      </w:r>
+      <w:r>
+        <w:rPr>
+          <w:rFonts w:ascii="Courier New" w:hAnsi="Courier New"/>
+        </w:rPr>
+        <w:t>Ticket</w:t>
+      </w:r>
+      <w:r>
+        <w:t xml:space="preserve"> attribute was not used in the model, as its incorporation was found to be too complex.</w:t>
+      </w:r>
+    </w:p>
+    <w:p>
+      <w:pPr>
+        <w:pStyle w:val="Caption"/>
+        <w:keepNext/>
+      </w:pPr>
+      <w:bookmarkStart w:id="1" w:name="_Ref4937600"/>
+      <w:r>
+        <w:t xml:space="preserve">Table </w:t>
+      </w:r>
+      <w:r>
+        <w:fldChar w:fldCharType="begin"/>
+      </w:r>
+      <w:r>
+        <w:instrText xml:space="preserve"> SEQ Table \* ARABIC </w:instrText>
+      </w:r>
+      <w:r>
+        <w:fldChar w:fldCharType="separate"/>
+      </w:r>
+      <w:r>
+        <w:rPr>
+          <w:noProof/>
+        </w:rPr>
+        <w:t>2</w:t>
+      </w:r>
+      <w:r>
+        <w:fldChar w:fldCharType="end"/>
+      </w:r>
+      <w:bookmarkEnd w:id="1"/>
+      <w:r>
+        <w:t xml:space="preserve"> - </w:t>
+      </w:r>
+      <w:r>
+        <w:rPr>
+          <w:rFonts w:ascii="Courier New" w:hAnsi="Courier New"/>
+        </w:rPr>
+        <w:t>Ticket</w:t>
+      </w:r>
+      <w:r>
+        <w:t xml:space="preserve"> Prefixes</w:t>
+      </w:r>
+    </w:p>
+    <w:tbl>
+      <w:tblPr>
+        <w:tblStyle w:val="TableGrid"/>
+        <w:tblW w:w="0" w:type="auto"/>
+        <w:tblLook w:val="04A0" w:firstRow="1" w:lastRow="0" w:firstColumn="1" w:lastColumn="0" w:noHBand="0" w:noVBand="1"/>
+      </w:tblPr>
+      <w:tblGrid>
+        <w:gridCol w:w="990"/>
+        <w:gridCol w:w="990"/>
+      </w:tblGrid>
+      <w:tr>
+        <w:tc>
+          <w:tcPr>
+            <w:tcW w:w="1980" w:type="dxa"/>
+            <w:gridSpan w:val="2"/>
+            <w:vAlign w:val="center"/>
+          </w:tcPr>
+          <w:p>
+            <w:pPr>
+              <w:jc w:val="center"/>
+              <w:rPr>
+                <w:b/>
+              </w:rPr>
+            </w:pPr>
+            <w:r>
+              <w:rPr>
+                <w:rFonts w:ascii="Courier New" w:hAnsi="Courier New"/>
+                <w:b/>
+              </w:rPr>
+              <w:t>Ticket</w:t>
+            </w:r>
+            <w:r>
+              <w:rPr>
+                <w:b/>
+              </w:rPr>
+              <w:t xml:space="preserve"> Prefixes</w:t>
+            </w:r>
+          </w:p>
+        </w:tc>
+      </w:tr>
+      <w:tr>
+        <w:tc>
+          <w:tcPr>
+            <w:tcW w:w="990" w:type="dxa"/>
+            <w:vAlign w:val="center"/>
+          </w:tcPr>
+          <w:p>
+            <w:pPr>
+              <w:jc w:val="left"/>
+              <w:rPr>
+                <w:rFonts w:ascii="Courier New" w:hAnsi="Courier New" w:cs="Courier New"/>
+              </w:rPr>
+            </w:pPr>
+            <w:r>
+              <w:rPr>
+                <w:rFonts w:ascii="Courier New" w:hAnsi="Courier New" w:cs="Courier New"/>
+              </w:rPr>
+              <w:t>A</w:t>
+            </w:r>
+          </w:p>
+        </w:tc>
+        <w:tc>
+          <w:tcPr>
+            <w:tcW w:w="990" w:type="dxa"/>
+            <w:vAlign w:val="center"/>
+          </w:tcPr>
+          <w:p>
+            <w:pPr>
+              <w:jc w:val="left"/>
+              <w:rPr>
+                <w:rFonts w:ascii="Courier New" w:hAnsi="Courier New" w:cs="Courier New"/>
+              </w:rPr>
+            </w:pPr>
+            <w:r>
+              <w:rPr>
+                <w:rFonts w:ascii="Courier New" w:hAnsi="Courier New" w:cs="Courier New"/>
+              </w:rPr>
+              <w:t>PC</w:t>
+            </w:r>
+          </w:p>
+        </w:tc>
+      </w:tr>
+      <w:tr>
+        <w:tc>
+          <w:tcPr>
+            <w:tcW w:w="990" w:type="dxa"/>
+            <w:vAlign w:val="center"/>
+          </w:tcPr>
+          <w:p>
+            <w:pPr>
+              <w:jc w:val="left"/>
+              <w:rPr>
+                <w:rFonts w:ascii="Courier New" w:hAnsi="Courier New" w:cs="Courier New"/>
+              </w:rPr>
+            </w:pPr>
+            <w:r>
+              <w:rPr>
+                <w:rFonts w:ascii="Courier New" w:hAnsi="Courier New" w:cs="Courier New"/>
+              </w:rPr>
+              <w:t>AH</w:t>
+            </w:r>
+          </w:p>
+        </w:tc>
+        <w:tc>
+          <w:tcPr>
+            <w:tcW w:w="990" w:type="dxa"/>
+            <w:vAlign w:val="center"/>
+          </w:tcPr>
+          <w:p>
+            <w:pPr>
+              <w:jc w:val="left"/>
+              <w:rPr>
+                <w:rFonts w:ascii="Courier New" w:hAnsi="Courier New" w:cs="Courier New"/>
+              </w:rPr>
+            </w:pPr>
+            <w:r>
+              <w:rPr>
+                <w:rFonts w:ascii="Courier New" w:hAnsi="Courier New" w:cs="Courier New"/>
+              </w:rPr>
+              <w:t>PP</w:t>
+            </w:r>
+          </w:p>
+        </w:tc>
+      </w:tr>
+      <w:tr>
+        <w:tc>
+          <w:tcPr>
+            <w:tcW w:w="990" w:type="dxa"/>
+            <w:vAlign w:val="center"/>
+          </w:tcPr>
+          <w:p>
+            <w:pPr>
+              <w:jc w:val="left"/>
+              <w:rPr>
+                <w:rFonts w:ascii="Courier New" w:hAnsi="Courier New" w:cs="Courier New"/>
+              </w:rPr>
+            </w:pPr>
+            <w:r>
+              <w:rPr>
+                <w:rFonts w:ascii="Courier New" w:hAnsi="Courier New" w:cs="Courier New"/>
+              </w:rPr>
+              <w:t>Basle</w:t>
+            </w:r>
+          </w:p>
+        </w:tc>
+        <w:tc>
+          <w:tcPr>
+            <w:tcW w:w="990" w:type="dxa"/>
+            <w:vAlign w:val="center"/>
+          </w:tcPr>
+          <w:p>
+            <w:pPr>
+              <w:jc w:val="left"/>
+              <w:rPr>
+                <w:rFonts w:ascii="Courier New" w:hAnsi="Courier New" w:cs="Courier New"/>
+              </w:rPr>
+            </w:pPr>
+            <w:r>
+              <w:rPr>
+                <w:rFonts w:ascii="Courier New" w:hAnsi="Courier New" w:cs="Courier New"/>
+              </w:rPr>
+              <w:t>Paris</w:t>
+            </w:r>
+          </w:p>
+        </w:tc>
+      </w:tr>
+      <w:tr>
+        <w:tc>
+          <w:tcPr>
+            <w:tcW w:w="990" w:type="dxa"/>
+            <w:vAlign w:val="center"/>
+          </w:tcPr>
+          <w:p>
+            <w:pPr>
+              <w:jc w:val="left"/>
+              <w:rPr>
+                <w:rFonts w:ascii="Courier New" w:hAnsi="Courier New" w:cs="Courier New"/>
+              </w:rPr>
+            </w:pPr>
+            <w:r>
+              <w:rPr>
+                <w:rFonts w:ascii="Courier New" w:hAnsi="Courier New" w:cs="Courier New"/>
+              </w:rPr>
+              <w:t>C</w:t>
+            </w:r>
+          </w:p>
+        </w:tc>
+        <w:tc>
+          <w:tcPr>
+            <w:tcW w:w="990" w:type="dxa"/>
+            <w:vAlign w:val="center"/>
+          </w:tcPr>
+          <w:p>
+            <w:pPr>
+              <w:jc w:val="left"/>
+              <w:rPr>
+                <w:rFonts w:ascii="Courier New" w:hAnsi="Courier New" w:cs="Courier New"/>
+              </w:rPr>
+            </w:pPr>
+            <w:r>
+              <w:rPr>
+                <w:rFonts w:ascii="Courier New" w:hAnsi="Courier New" w:cs="Courier New"/>
+              </w:rPr>
+              <w:t>Q</w:t>
+            </w:r>
+          </w:p>
+        </w:tc>
+      </w:tr>
+      <w:tr>
+        <w:tc>
+          <w:tcPr>
+            <w:tcW w:w="990" w:type="dxa"/>
+            <w:vAlign w:val="center"/>
+          </w:tcPr>
+          <w:p>
+            <w:pPr>
+              <w:jc w:val="left"/>
+              <w:rPr>
+                <w:rFonts w:ascii="Courier New" w:hAnsi="Courier New" w:cs="Courier New"/>
+              </w:rPr>
+            </w:pPr>
+            <w:r>
+              <w:rPr>
+                <w:rFonts w:ascii="Courier New" w:hAnsi="Courier New" w:cs="Courier New"/>
+              </w:rPr>
+              <w:t>CA</w:t>
+            </w:r>
+          </w:p>
+        </w:tc>
+        <w:tc>
+          <w:tcPr>
+            <w:tcW w:w="990" w:type="dxa"/>
+            <w:vAlign w:val="center"/>
+          </w:tcPr>
+          <w:p>
+            <w:pPr>
+              <w:jc w:val="left"/>
+              <w:rPr>
+                <w:rFonts w:ascii="Courier New" w:hAnsi="Courier New" w:cs="Courier New"/>
+              </w:rPr>
+            </w:pPr>
+            <w:r>
+              <w:rPr>
+                <w:rFonts w:ascii="Courier New" w:hAnsi="Courier New" w:cs="Courier New"/>
+              </w:rPr>
+              <w:t>S</w:t>
+            </w:r>
+          </w:p>
+        </w:tc>
+      </w:tr>
+      <w:tr>
+        <w:tc>
+          <w:tcPr>
+            <w:tcW w:w="990" w:type="dxa"/>
+            <w:vAlign w:val="center"/>
+          </w:tcPr>
+          <w:p>
+            <w:pPr>
+              <w:jc w:val="left"/>
+              <w:rPr>
+                <w:rFonts w:ascii="Courier New" w:hAnsi="Courier New" w:cs="Courier New"/>
+              </w:rPr>
+            </w:pPr>
+            <w:r>
+              <w:rPr>
+                <w:rFonts w:ascii="Courier New" w:hAnsi="Courier New" w:cs="Courier New"/>
+              </w:rPr>
+              <w:t>E</w:t>
+            </w:r>
+          </w:p>
+        </w:tc>
+        <w:tc>
+          <w:tcPr>
+            <w:tcW w:w="990" w:type="dxa"/>
+            <w:vAlign w:val="center"/>
+          </w:tcPr>
+          <w:p>
+            <w:pPr>
+              <w:jc w:val="left"/>
+              <w:rPr>
+                <w:rFonts w:ascii="Courier New" w:hAnsi="Courier New" w:cs="Courier New"/>
+              </w:rPr>
+            </w:pPr>
+            <w:r>
+              <w:rPr>
+                <w:rFonts w:ascii="Courier New" w:hAnsi="Courier New" w:cs="Courier New"/>
+              </w:rPr>
+              <w:t>SC</w:t>
+            </w:r>
+          </w:p>
+        </w:tc>
+      </w:tr>
+      <w:tr>
+        <w:tc>
+          <w:tcPr>
+            <w:tcW w:w="990" w:type="dxa"/>
+            <w:vAlign w:val="center"/>
+          </w:tcPr>
+          <w:p>
+            <w:pPr>
+              <w:jc w:val="left"/>
+              <w:rPr>
+                <w:rFonts w:ascii="Courier New" w:hAnsi="Courier New" w:cs="Courier New"/>
+              </w:rPr>
+            </w:pPr>
+            <w:r>
+              <w:rPr>
+                <w:rFonts w:ascii="Courier New" w:hAnsi="Courier New" w:cs="Courier New"/>
+              </w:rPr>
+              <w:t>F</w:t>
+            </w:r>
+          </w:p>
+        </w:tc>
+        <w:tc>
+          <w:tcPr>
+            <w:tcW w:w="990" w:type="dxa"/>
+            <w:vAlign w:val="center"/>
+          </w:tcPr>
+          <w:p>
+            <w:pPr>
+              <w:jc w:val="left"/>
+              <w:rPr>
+                <w:rFonts w:ascii="Courier New" w:hAnsi="Courier New" w:cs="Courier New"/>
+              </w:rPr>
+            </w:pPr>
+            <w:r>
+              <w:rPr>
+                <w:rFonts w:ascii="Courier New" w:hAnsi="Courier New" w:cs="Courier New"/>
+              </w:rPr>
+              <w:t>SCO</w:t>
+            </w:r>
+          </w:p>
+        </w:tc>
+      </w:tr>
+      <w:tr>
+        <w:tc>
+          <w:tcPr>
+            <w:tcW w:w="990" w:type="dxa"/>
+            <w:vAlign w:val="center"/>
+          </w:tcPr>
+          <w:p>
+            <w:pPr>
+              <w:jc w:val="left"/>
+              <w:rPr>
+                <w:rFonts w:ascii="Courier New" w:hAnsi="Courier New" w:cs="Courier New"/>
+              </w:rPr>
+            </w:pPr>
+            <w:r>
+              <w:rPr>
+                <w:rFonts w:ascii="Courier New" w:hAnsi="Courier New" w:cs="Courier New"/>
+              </w:rPr>
+              <w:t>Fa</w:t>
+            </w:r>
+          </w:p>
+        </w:tc>
+        <w:tc>
+          <w:tcPr>
+            <w:tcW w:w="990" w:type="dxa"/>
+            <w:vAlign w:val="center"/>
+          </w:tcPr>
+          <w:p>
+            <w:pPr>
+              <w:jc w:val="left"/>
+              <w:rPr>
+                <w:rFonts w:ascii="Courier New" w:hAnsi="Courier New" w:cs="Courier New"/>
+              </w:rPr>
+            </w:pPr>
+            <w:r>
+              <w:rPr>
+                <w:rFonts w:ascii="Courier New" w:hAnsi="Courier New" w:cs="Courier New"/>
+              </w:rPr>
+              <w:t>SO</w:t>
+            </w:r>
+          </w:p>
+        </w:tc>
+      </w:tr>
+      <w:tr>
+        <w:tc>
+          <w:tcPr>
+            <w:tcW w:w="990" w:type="dxa"/>
+            <w:vAlign w:val="center"/>
+          </w:tcPr>
+          <w:p>
+            <w:pPr>
+              <w:jc w:val="left"/>
+              <w:rPr>
+                <w:rFonts w:ascii="Courier New" w:hAnsi="Courier New" w:cs="Courier New"/>
+              </w:rPr>
+            </w:pPr>
+            <w:r>
+              <w:rPr>
+                <w:rFonts w:ascii="Courier New" w:hAnsi="Courier New" w:cs="Courier New"/>
+              </w:rPr>
+              <w:t>LINE</w:t>
+            </w:r>
+          </w:p>
+        </w:tc>
+        <w:tc>
+          <w:tcPr>
+            <w:tcW w:w="990" w:type="dxa"/>
+            <w:vAlign w:val="center"/>
+          </w:tcPr>
+          <w:p>
+            <w:pPr>
+              <w:jc w:val="left"/>
+              <w:rPr>
+                <w:rFonts w:ascii="Courier New" w:hAnsi="Courier New" w:cs="Courier New"/>
+              </w:rPr>
+            </w:pPr>
+            <w:r>
+              <w:rPr>
+                <w:rFonts w:ascii="Courier New" w:hAnsi="Courier New" w:cs="Courier New"/>
+              </w:rPr>
+              <w:t>SOTON</w:t>
+            </w:r>
+          </w:p>
+        </w:tc>
+      </w:tr>
+      <w:tr>
+        <w:tc>
+          <w:tcPr>
+            <w:tcW w:w="990" w:type="dxa"/>
+            <w:vAlign w:val="center"/>
+          </w:tcPr>
+          <w:p>
+            <w:pPr>
+              <w:jc w:val="left"/>
+              <w:rPr>
+                <w:rFonts w:ascii="Courier New" w:hAnsi="Courier New" w:cs="Courier New"/>
+              </w:rPr>
+            </w:pPr>
+            <w:r>
+              <w:rPr>
+                <w:rFonts w:ascii="Courier New" w:hAnsi="Courier New" w:cs="Courier New"/>
+              </w:rPr>
+              <w:t>O</w:t>
+            </w:r>
+          </w:p>
+        </w:tc>
+        <w:tc>
+          <w:tcPr>
+            <w:tcW w:w="990" w:type="dxa"/>
+            <w:vAlign w:val="center"/>
+          </w:tcPr>
+          <w:p>
+            <w:pPr>
+              <w:jc w:val="left"/>
+              <w:rPr>
+                <w:rFonts w:ascii="Courier New" w:hAnsi="Courier New" w:cs="Courier New"/>
+              </w:rPr>
+            </w:pPr>
+            <w:r>
+              <w:rPr>
+                <w:rFonts w:ascii="Courier New" w:hAnsi="Courier New" w:cs="Courier New"/>
+              </w:rPr>
+              <w:t>STON</w:t>
+            </w:r>
+          </w:p>
+        </w:tc>
+      </w:tr>
+      <w:tr>
+        <w:tc>
+          <w:tcPr>
+            <w:tcW w:w="990" w:type="dxa"/>
+            <w:vAlign w:val="center"/>
+          </w:tcPr>
+          <w:p>
+            <w:pPr>
+              <w:jc w:val="left"/>
+              <w:rPr>
+                <w:rFonts w:ascii="Courier New" w:hAnsi="Courier New" w:cs="Courier New"/>
+              </w:rPr>
+            </w:pPr>
+            <w:r>
+              <w:rPr>
+                <w:rFonts w:ascii="Courier New" w:hAnsi="Courier New" w:cs="Courier New"/>
+              </w:rPr>
+              <w:t>OQ</w:t>
+            </w:r>
+          </w:p>
+        </w:tc>
+        <w:tc>
+          <w:tcPr>
+            <w:tcW w:w="990" w:type="dxa"/>
+            <w:vAlign w:val="center"/>
+          </w:tcPr>
+          <w:p>
+            <w:pPr>
+              <w:jc w:val="left"/>
+              <w:rPr>
+                <w:rFonts w:ascii="Courier New" w:hAnsi="Courier New" w:cs="Courier New"/>
+              </w:rPr>
+            </w:pPr>
+            <w:r>
+              <w:rPr>
+                <w:rFonts w:ascii="Courier New" w:hAnsi="Courier New" w:cs="Courier New"/>
+              </w:rPr>
+              <w:t>SW</w:t>
+            </w:r>
+          </w:p>
+        </w:tc>
+      </w:tr>
+      <w:tr>
+        <w:tc>
+          <w:tcPr>
+            <w:tcW w:w="990" w:type="dxa"/>
+            <w:vAlign w:val="center"/>
+          </w:tcPr>
+          <w:p>
+            <w:pPr>
+              <w:jc w:val="left"/>
+              <w:rPr>
+                <w:rFonts w:ascii="Courier New" w:hAnsi="Courier New" w:cs="Courier New"/>
+              </w:rPr>
+            </w:pPr>
+            <w:r>
+              <w:rPr>
+                <w:rFonts w:ascii="Courier New" w:hAnsi="Courier New" w:cs="Courier New"/>
+              </w:rPr>
+              <w:t>P</w:t>
+            </w:r>
+          </w:p>
+        </w:tc>
+        <w:tc>
+          <w:tcPr>
+            <w:tcW w:w="990" w:type="dxa"/>
+            <w:vAlign w:val="center"/>
+          </w:tcPr>
+          <w:p>
+            <w:pPr>
+              <w:jc w:val="left"/>
+              <w:rPr>
+                <w:rFonts w:ascii="Courier New" w:hAnsi="Courier New" w:cs="Courier New"/>
+              </w:rPr>
+            </w:pPr>
+            <w:r>
+              <w:rPr>
+                <w:rFonts w:ascii="Courier New" w:hAnsi="Courier New" w:cs="Courier New"/>
+              </w:rPr>
+              <w:t>W</w:t>
+            </w:r>
+          </w:p>
+        </w:tc>
+      </w:tr>
+      <w:tr>
+        <w:tc>
+          <w:tcPr>
+            <w:tcW w:w="990" w:type="dxa"/>
+            <w:vAlign w:val="center"/>
+          </w:tcPr>
+          <w:p>
+            <w:pPr>
+              <w:jc w:val="left"/>
+              <w:rPr>
+                <w:rFonts w:ascii="Courier New" w:hAnsi="Courier New" w:cs="Courier New"/>
+              </w:rPr>
+            </w:pPr>
+            <w:r>
+              <w:rPr>
+                <w:rFonts w:ascii="Courier New" w:hAnsi="Courier New" w:cs="Courier New"/>
+              </w:rPr>
+              <w:t>PARIS</w:t>
+            </w:r>
+          </w:p>
+        </w:tc>
+        <w:tc>
+          <w:tcPr>
+            <w:tcW w:w="990" w:type="dxa"/>
+            <w:vAlign w:val="center"/>
+          </w:tcPr>
+          <w:p>
+            <w:pPr>
+              <w:jc w:val="left"/>
+              <w:rPr>
+                <w:rFonts w:ascii="Courier New" w:hAnsi="Courier New" w:cs="Courier New"/>
+              </w:rPr>
+            </w:pPr>
+            <w:r>
+              <w:rPr>
+                <w:rFonts w:ascii="Courier New" w:hAnsi="Courier New" w:cs="Courier New"/>
+              </w:rPr>
+              <w:t>WE</w:t>
+            </w:r>
+          </w:p>
+        </w:tc>
+      </w:tr>
+    </w:tbl>
+    <w:p>
+      <w:r>
+        <w:t xml:space="preserve">The numerical attributes </w:t>
+      </w:r>
+      <w:proofErr w:type="spellStart"/>
+      <w:r>
+        <w:rPr>
+          <w:rFonts w:ascii="Courier New" w:hAnsi="Courier New"/>
+        </w:rPr>
+        <w:t>Pclass</w:t>
+      </w:r>
+      <w:proofErr w:type="spellEnd"/>
+      <w:r>
+        <w:t xml:space="preserve">, </w:t>
+      </w:r>
+      <w:r>
+        <w:rPr>
+          <w:rFonts w:ascii="Courier New" w:hAnsi="Courier New"/>
+        </w:rPr>
+        <w:t>Age</w:t>
+      </w:r>
+      <w:r>
+        <w:t xml:space="preserve">, </w:t>
+      </w:r>
+      <w:proofErr w:type="spellStart"/>
+      <w:r>
+        <w:rPr>
+          <w:rFonts w:ascii="Courier New" w:hAnsi="Courier New"/>
+        </w:rPr>
+        <w:t>SibSp</w:t>
+      </w:r>
+      <w:proofErr w:type="spellEnd"/>
+      <w:r>
+        <w:t xml:space="preserve">, </w:t>
+      </w:r>
+      <w:r>
+        <w:rPr>
+          <w:rFonts w:ascii="Courier New" w:hAnsi="Courier New"/>
+        </w:rPr>
+        <w:t>Parch</w:t>
+      </w:r>
+      <w:r>
+        <w:t xml:space="preserve">, </w:t>
+      </w:r>
+      <w:r>
+        <w:t xml:space="preserve">and </w:t>
+      </w:r>
+      <w:r>
+        <w:rPr>
+          <w:rFonts w:ascii="Courier New" w:hAnsi="Courier New"/>
+        </w:rPr>
+        <w:t>Fare</w:t>
+      </w:r>
+      <w:r>
+        <w:t xml:space="preserve"> were </w:t>
+      </w:r>
+      <w:proofErr w:type="spellStart"/>
+      <w:r>
+        <w:t>preprocessed</w:t>
+      </w:r>
+      <w:proofErr w:type="spellEnd"/>
+      <w:r>
+        <w:t xml:space="preserve"> as follows. Any missing values were replaced by the median of the respective attribute</w:t>
+      </w:r>
+      <w:r>
+        <w:t xml:space="preserve"> by a simple imputer</w:t>
+      </w:r>
+      <w:r>
+        <w:t xml:space="preserve">. </w:t>
+      </w:r>
+      <w:proofErr w:type="spellStart"/>
+      <w:r>
+        <w:rPr>
+          <w:rFonts w:ascii="Courier New" w:hAnsi="Courier New"/>
+        </w:rPr>
+        <w:t>SibSp</w:t>
+      </w:r>
+      <w:proofErr w:type="spellEnd"/>
+      <w:r>
+        <w:t xml:space="preserve"> and </w:t>
+      </w:r>
+      <w:r>
+        <w:rPr>
+          <w:rFonts w:ascii="Courier New" w:hAnsi="Courier New"/>
+        </w:rPr>
+        <w:t>Parch</w:t>
+      </w:r>
+      <w:r>
+        <w:t xml:space="preserve"> were then added to form a new attribute, as they essentially represent the same thing. </w:t>
+      </w:r>
+      <w:r>
+        <w:t>Finally, all attributes were standardly scaled.</w:t>
+      </w:r>
+    </w:p>
+    <w:p>
+      <w:r>
+        <w:t xml:space="preserve">The categorical attributes </w:t>
+      </w:r>
+      <w:r>
+        <w:rPr>
+          <w:rFonts w:ascii="Courier New" w:hAnsi="Courier New"/>
+        </w:rPr>
+        <w:t>Sex</w:t>
+      </w:r>
+      <w:r>
+        <w:t xml:space="preserve"> and </w:t>
+      </w:r>
+      <w:r>
+        <w:rPr>
+          <w:rFonts w:ascii="Courier New" w:hAnsi="Courier New"/>
+        </w:rPr>
+        <w:t>Embarked</w:t>
+      </w:r>
+      <w:r>
+        <w:t xml:space="preserve"> were </w:t>
+      </w:r>
+      <w:proofErr w:type="spellStart"/>
+      <w:r>
+        <w:t>preprocessed</w:t>
+      </w:r>
+      <w:proofErr w:type="spellEnd"/>
+      <w:r>
+        <w:t xml:space="preserve"> as follows. Any missing values were replaced by the most frequent value (mode) of that attribute by a categorical imputer. A one-hot encoder was then used to convert the attributes into one-hot vectors.</w:t>
+      </w:r>
+    </w:p>
+    <w:p>
+      <w:r>
+        <w:t xml:space="preserve">Finally, the </w:t>
+      </w:r>
+      <w:r>
+        <w:rPr>
+          <w:rFonts w:ascii="Courier New" w:hAnsi="Courier New"/>
+        </w:rPr>
+        <w:t>Name</w:t>
+      </w:r>
+      <w:r>
+        <w:t xml:space="preserve"> attribute was inspected to obtain three new categorical attributes (by nature one-hot vectors) </w:t>
+      </w:r>
+      <w:r>
+        <w:t xml:space="preserve">explained in </w:t>
+      </w:r>
+      <w:r>
+        <w:fldChar w:fldCharType="begin"/>
+      </w:r>
+      <w:r>
+        <w:instrText xml:space="preserve"> REF _Ref4939772 \h </w:instrText>
+      </w:r>
+      <w:r>
+        <w:fldChar w:fldCharType="separate"/>
+      </w:r>
+      <w:r>
+        <w:t xml:space="preserve">Table </w:t>
+      </w:r>
+      <w:r>
+        <w:rPr>
+          <w:noProof/>
+        </w:rPr>
+        <w:t>3</w:t>
+      </w:r>
+      <w:r>
+        <w:fldChar w:fldCharType="end"/>
+      </w:r>
+      <w:r>
+        <w:t xml:space="preserve"> below.</w:t>
+      </w:r>
+      <w:r>
+        <w:t xml:space="preserve"> Full stops were included after most strings to prevent the string from being found within a person’s name. The double quotation marks as seen in the </w:t>
+      </w:r>
+      <w:proofErr w:type="spellStart"/>
+      <w:r>
+        <w:rPr>
+          <w:rFonts w:ascii="Courier New" w:hAnsi="Courier New" w:cs="Courier New"/>
+        </w:rPr>
+        <w:t>FancyTitle</w:t>
+      </w:r>
+      <w:proofErr w:type="spellEnd"/>
+      <w:r>
+        <w:t xml:space="preserve"> category were included as titles or nicknames were occasionally enclosed within them. Additionally, only the male title for children (</w:t>
+      </w:r>
+      <w:r>
+        <w:rPr>
+          <w:rFonts w:ascii="Courier New" w:hAnsi="Courier New" w:cs="Courier New"/>
+        </w:rPr>
+        <w:t>Master</w:t>
+      </w:r>
+      <w:r>
+        <w:t>) was included, as the female title for children (</w:t>
+      </w:r>
+      <w:r>
+        <w:rPr>
+          <w:rFonts w:ascii="Courier New" w:hAnsi="Courier New" w:cs="Courier New"/>
+        </w:rPr>
+        <w:t>Miss</w:t>
+      </w:r>
+      <w:r>
+        <w:t>) was also used for unmarried women of any age.</w:t>
+      </w:r>
+    </w:p>
+    <w:p>
+      <w:pPr>
+        <w:jc w:val="left"/>
+        <w:rPr>
+          <w:b/>
+          <w:bCs/>
+          <w:smallCaps/>
+          <w:color w:val="595959" w:themeColor="text1" w:themeTint="A6"/>
+        </w:rPr>
+      </w:pPr>
+      <w:bookmarkStart w:id="2" w:name="_Ref4939772"/>
+      <w:r>
+        <w:br w:type="page"/>
+      </w:r>
+    </w:p>
+    <w:p>
+      <w:pPr>
+        <w:pStyle w:val="Caption"/>
+        <w:keepNext/>
+      </w:pPr>
+      <w:r>
+        <w:t xml:space="preserve">Table </w:t>
+      </w:r>
+      <w:r>
+        <w:fldChar w:fldCharType="begin"/>
+      </w:r>
+      <w:r>
+        <w:instrText xml:space="preserve"> SEQ Table \* ARABIC </w:instrText>
+      </w:r>
+      <w:r>
+        <w:fldChar w:fldCharType="separate"/>
+      </w:r>
+      <w:r>
+        <w:rPr>
+          <w:noProof/>
+        </w:rPr>
+        <w:t>3</w:t>
+      </w:r>
+      <w:r>
+        <w:fldChar w:fldCharType="end"/>
+      </w:r>
+      <w:bookmarkEnd w:id="2"/>
+      <w:r>
+        <w:t xml:space="preserve"> - New Categorical Attributes From </w:t>
+      </w:r>
+      <w:r>
+        <w:rPr>
+          <w:rFonts w:ascii="Courier New" w:hAnsi="Courier New"/>
+        </w:rPr>
+        <w:t>Name</w:t>
+      </w:r>
+    </w:p>
+    <w:tbl>
+      <w:tblPr>
+        <w:tblStyle w:val="TableGrid"/>
+        <w:tblW w:w="0" w:type="auto"/>
+        <w:tblLook w:val="04A0" w:firstRow="1" w:lastRow="0" w:firstColumn="1" w:lastColumn="0" w:noHBand="0" w:noVBand="1"/>
+      </w:tblPr>
+      <w:tblGrid>
+        <w:gridCol w:w="1669"/>
+        <w:gridCol w:w="2055"/>
+        <w:gridCol w:w="2515"/>
+        <w:gridCol w:w="2777"/>
+      </w:tblGrid>
+      <w:tr>
+        <w:tc>
+          <w:tcPr>
+            <w:tcW w:w="0" w:type="auto"/>
+            <w:vAlign w:val="center"/>
+          </w:tcPr>
+          <w:p>
+            <w:pPr>
+              <w:jc w:val="center"/>
+              <w:rPr>
+                <w:b/>
+              </w:rPr>
+            </w:pPr>
+            <w:r>
+              <w:rPr>
+                <w:b/>
+              </w:rPr>
+              <w:t>New Attribute</w:t>
+            </w:r>
+          </w:p>
+        </w:tc>
+        <w:tc>
+          <w:tcPr>
+            <w:tcW w:w="0" w:type="auto"/>
+            <w:vAlign w:val="center"/>
+          </w:tcPr>
+          <w:p>
+            <w:pPr>
+              <w:jc w:val="center"/>
+              <w:rPr>
+                <w:b/>
+              </w:rPr>
+            </w:pPr>
+            <w:r>
+              <w:rPr>
+                <w:b/>
+              </w:rPr>
+              <w:t>Description</w:t>
+            </w:r>
+          </w:p>
+        </w:tc>
+        <w:tc>
+          <w:tcPr>
+            <w:tcW w:w="0" w:type="auto"/>
+            <w:vAlign w:val="center"/>
+          </w:tcPr>
+          <w:p>
+            <w:pPr>
+              <w:jc w:val="center"/>
+              <w:rPr>
+                <w:b/>
+              </w:rPr>
+            </w:pPr>
+            <w:r>
+              <w:rPr>
+                <w:b/>
+              </w:rPr>
+              <w:t>Relevance</w:t>
+            </w:r>
+          </w:p>
+        </w:tc>
+        <w:tc>
+          <w:tcPr>
+            <w:tcW w:w="0" w:type="auto"/>
+            <w:vAlign w:val="center"/>
+          </w:tcPr>
+          <w:p>
+            <w:pPr>
+              <w:jc w:val="center"/>
+              <w:rPr>
+                <w:b/>
+              </w:rPr>
+            </w:pPr>
+            <w:r>
+              <w:rPr>
+                <w:b/>
+              </w:rPr>
+              <w:t>Relevant Strings</w:t>
+            </w:r>
+          </w:p>
+        </w:tc>
+      </w:tr>
+      <w:tr>
+        <w:tc>
+          <w:tcPr>
+            <w:tcW w:w="0" w:type="auto"/>
+            <w:vAlign w:val="center"/>
+          </w:tcPr>
+          <w:p>
+            <w:pPr>
+              <w:jc w:val="left"/>
+              <w:rPr>
+                <w:rFonts w:ascii="Courier New" w:hAnsi="Courier New" w:cs="Courier New"/>
+              </w:rPr>
+            </w:pPr>
+            <w:proofErr w:type="spellStart"/>
+            <w:r>
+              <w:rPr>
+                <w:rFonts w:ascii="Courier New" w:hAnsi="Courier New" w:cs="Courier New"/>
+              </w:rPr>
+              <w:t>FancyTitle</w:t>
+            </w:r>
+            <w:proofErr w:type="spellEnd"/>
+          </w:p>
+        </w:tc>
+        <w:tc>
+          <w:tcPr>
+            <w:tcW w:w="0" w:type="auto"/>
+            <w:vAlign w:val="center"/>
+          </w:tcPr>
+          <w:p>
+            <w:pPr>
+              <w:jc w:val="left"/>
+            </w:pPr>
+            <w:r>
+              <w:t>Titles indicating a higher social class</w:t>
+            </w:r>
+          </w:p>
+        </w:tc>
+        <w:tc>
+          <w:tcPr>
+            <w:tcW w:w="0" w:type="auto"/>
+            <w:vAlign w:val="center"/>
+          </w:tcPr>
+          <w:p>
+            <w:pPr>
+              <w:jc w:val="left"/>
+            </w:pPr>
+            <w:r>
+              <w:t>People in higher social classes were more likely to survive</w:t>
+            </w:r>
+          </w:p>
+        </w:tc>
+        <w:tc>
+          <w:tcPr>
+            <w:tcW w:w="0" w:type="auto"/>
+            <w:vAlign w:val="center"/>
+          </w:tcPr>
+          <w:p>
+            <w:pPr>
+              <w:jc w:val="left"/>
+              <w:rPr>
+                <w:rFonts w:ascii="Courier New" w:hAnsi="Courier New" w:cs="Courier New"/>
+              </w:rPr>
+            </w:pPr>
+            <w:r>
+              <w:rPr>
+                <w:rFonts w:ascii="Courier New" w:hAnsi="Courier New" w:cs="Courier New"/>
+              </w:rPr>
+              <w:t>Sir.</w:t>
+            </w:r>
+          </w:p>
+          <w:p>
+            <w:pPr>
+              <w:jc w:val="left"/>
+              <w:rPr>
+                <w:rFonts w:ascii="Courier New" w:hAnsi="Courier New" w:cs="Courier New"/>
+              </w:rPr>
+            </w:pPr>
+            <w:r>
+              <w:rPr>
+                <w:rFonts w:ascii="Courier New" w:hAnsi="Courier New" w:cs="Courier New"/>
+              </w:rPr>
+              <w:t>Lady.</w:t>
+            </w:r>
+          </w:p>
+          <w:p>
+            <w:pPr>
+              <w:jc w:val="left"/>
+              <w:rPr>
+                <w:rFonts w:ascii="Courier New" w:hAnsi="Courier New" w:cs="Courier New"/>
+              </w:rPr>
+            </w:pPr>
+            <w:r>
+              <w:rPr>
+                <w:rFonts w:ascii="Courier New" w:hAnsi="Courier New" w:cs="Courier New"/>
+              </w:rPr>
+              <w:t>Count.</w:t>
+            </w:r>
+          </w:p>
+          <w:p>
+            <w:pPr>
+              <w:jc w:val="left"/>
+              <w:rPr>
+                <w:rFonts w:ascii="Courier New" w:hAnsi="Courier New" w:cs="Courier New"/>
+              </w:rPr>
+            </w:pPr>
+            <w:r>
+              <w:rPr>
+                <w:rFonts w:ascii="Courier New" w:hAnsi="Courier New" w:cs="Courier New"/>
+              </w:rPr>
+              <w:t>Countess.</w:t>
+            </w:r>
+          </w:p>
+          <w:p>
+            <w:pPr>
+              <w:jc w:val="left"/>
+              <w:rPr>
+                <w:rFonts w:ascii="Courier New" w:hAnsi="Courier New" w:cs="Courier New"/>
+              </w:rPr>
+            </w:pPr>
+            <w:r>
+              <w:rPr>
+                <w:rFonts w:ascii="Courier New" w:hAnsi="Courier New" w:cs="Courier New"/>
+              </w:rPr>
+              <w:t>Duke.</w:t>
+            </w:r>
+          </w:p>
+          <w:p>
+            <w:pPr>
+              <w:jc w:val="left"/>
+              <w:rPr>
+                <w:rFonts w:ascii="Courier New" w:hAnsi="Courier New" w:cs="Courier New"/>
+              </w:rPr>
+            </w:pPr>
+            <w:r>
+              <w:rPr>
+                <w:rFonts w:ascii="Courier New" w:hAnsi="Courier New" w:cs="Courier New"/>
+              </w:rPr>
+              <w:t>Duchess.</w:t>
+            </w:r>
+          </w:p>
+          <w:p>
+            <w:pPr>
+              <w:jc w:val="left"/>
+              <w:rPr>
+                <w:rFonts w:ascii="Courier New" w:hAnsi="Courier New" w:cs="Courier New"/>
+              </w:rPr>
+            </w:pPr>
+            <w:r>
+              <w:rPr>
+                <w:rFonts w:ascii="Courier New" w:hAnsi="Courier New" w:cs="Courier New"/>
+              </w:rPr>
+              <w:t>M.</w:t>
+            </w:r>
+          </w:p>
+          <w:p>
+            <w:pPr>
+              <w:jc w:val="left"/>
+              <w:rPr>
+                <w:rFonts w:ascii="Courier New" w:hAnsi="Courier New" w:cs="Courier New"/>
+              </w:rPr>
+            </w:pPr>
+            <w:proofErr w:type="spellStart"/>
+            <w:r>
+              <w:rPr>
+                <w:rFonts w:ascii="Courier New" w:hAnsi="Courier New" w:cs="Courier New"/>
+              </w:rPr>
+              <w:t>Mlle.</w:t>
+            </w:r>
+            <w:proofErr w:type="spellEnd"/>
+          </w:p>
+          <w:p>
+            <w:pPr>
+              <w:jc w:val="left"/>
+              <w:rPr>
+                <w:rFonts w:ascii="Courier New" w:hAnsi="Courier New" w:cs="Courier New"/>
+              </w:rPr>
+            </w:pPr>
+            <w:r>
+              <w:rPr>
+                <w:rFonts w:ascii="Courier New" w:hAnsi="Courier New" w:cs="Courier New"/>
+              </w:rPr>
+              <w:t>“</w:t>
+            </w:r>
+          </w:p>
+        </w:tc>
+      </w:tr>
+      <w:tr>
+        <w:tc>
+          <w:tcPr>
+            <w:tcW w:w="0" w:type="auto"/>
+            <w:vAlign w:val="center"/>
+          </w:tcPr>
+          <w:p>
+            <w:pPr>
+              <w:jc w:val="left"/>
+              <w:rPr>
+                <w:rFonts w:ascii="Courier New" w:hAnsi="Courier New" w:cs="Courier New"/>
+              </w:rPr>
+            </w:pPr>
+            <w:proofErr w:type="spellStart"/>
+            <w:r>
+              <w:rPr>
+                <w:rFonts w:ascii="Courier New" w:hAnsi="Courier New" w:cs="Courier New"/>
+              </w:rPr>
+              <w:t>FemaleTitle</w:t>
+            </w:r>
+            <w:proofErr w:type="spellEnd"/>
+          </w:p>
+        </w:tc>
+        <w:tc>
+          <w:tcPr>
+            <w:tcW w:w="0" w:type="auto"/>
+            <w:vAlign w:val="center"/>
+          </w:tcPr>
+          <w:p>
+            <w:pPr>
+              <w:jc w:val="left"/>
+            </w:pPr>
+            <w:r>
+              <w:t>Titles indicating the passenger is female</w:t>
+            </w:r>
+          </w:p>
+        </w:tc>
+        <w:tc>
+          <w:tcPr>
+            <w:tcW w:w="0" w:type="auto"/>
+            <w:vAlign w:val="center"/>
+          </w:tcPr>
+          <w:p>
+            <w:pPr>
+              <w:jc w:val="left"/>
+            </w:pPr>
+            <w:r>
+              <w:t>Female passengers were more likely to survive</w:t>
+            </w:r>
+          </w:p>
+        </w:tc>
+        <w:tc>
+          <w:tcPr>
+            <w:tcW w:w="0" w:type="auto"/>
+            <w:vAlign w:val="center"/>
+          </w:tcPr>
+          <w:p>
+            <w:pPr>
+              <w:jc w:val="left"/>
+              <w:rPr>
+                <w:rFonts w:ascii="Courier New" w:hAnsi="Courier New" w:cs="Courier New"/>
+              </w:rPr>
+            </w:pPr>
+            <w:r>
+              <w:rPr>
+                <w:rFonts w:ascii="Courier New" w:hAnsi="Courier New" w:cs="Courier New"/>
+              </w:rPr>
+              <w:t>Miss.</w:t>
+            </w:r>
+          </w:p>
+          <w:p>
+            <w:pPr>
+              <w:jc w:val="left"/>
+              <w:rPr>
+                <w:rFonts w:ascii="Courier New" w:hAnsi="Courier New" w:cs="Courier New"/>
+              </w:rPr>
+            </w:pPr>
+            <w:r>
+              <w:rPr>
+                <w:rFonts w:ascii="Courier New" w:hAnsi="Courier New" w:cs="Courier New"/>
+              </w:rPr>
+              <w:t>Mrs.</w:t>
+            </w:r>
+          </w:p>
+          <w:p>
+            <w:pPr>
+              <w:jc w:val="left"/>
+              <w:rPr>
+                <w:rFonts w:ascii="Courier New" w:hAnsi="Courier New" w:cs="Courier New"/>
+              </w:rPr>
+            </w:pPr>
+            <w:r>
+              <w:rPr>
+                <w:rFonts w:ascii="Courier New" w:hAnsi="Courier New" w:cs="Courier New"/>
+              </w:rPr>
+              <w:t xml:space="preserve">All female strings from </w:t>
+            </w:r>
+            <w:r>
+              <w:rPr>
+                <w:rFonts w:ascii="Courier New" w:hAnsi="Courier New" w:cs="Courier New"/>
+              </w:rPr>
+              <w:t>previous attribute</w:t>
+            </w:r>
+          </w:p>
+        </w:tc>
+      </w:tr>
+      <w:tr>
+        <w:tc>
+          <w:tcPr>
+            <w:tcW w:w="0" w:type="auto"/>
+            <w:vAlign w:val="center"/>
+          </w:tcPr>
+          <w:p>
+            <w:pPr>
+              <w:jc w:val="left"/>
+              <w:rPr>
+                <w:rFonts w:ascii="Courier New" w:hAnsi="Courier New" w:cs="Courier New"/>
+              </w:rPr>
+            </w:pPr>
+            <w:proofErr w:type="spellStart"/>
+            <w:r>
+              <w:rPr>
+                <w:rFonts w:ascii="Courier New" w:hAnsi="Courier New" w:cs="Courier New"/>
+              </w:rPr>
+              <w:t>ChildTitle</w:t>
+            </w:r>
+            <w:proofErr w:type="spellEnd"/>
+          </w:p>
+        </w:tc>
+        <w:tc>
+          <w:tcPr>
+            <w:tcW w:w="0" w:type="auto"/>
+            <w:vAlign w:val="center"/>
+          </w:tcPr>
+          <w:p>
+            <w:pPr>
+              <w:jc w:val="left"/>
+            </w:pPr>
+            <w:r>
+              <w:t>Titles indicating the passenger is a child</w:t>
+            </w:r>
+          </w:p>
+        </w:tc>
+        <w:tc>
+          <w:tcPr>
+            <w:tcW w:w="0" w:type="auto"/>
+            <w:vAlign w:val="center"/>
+          </w:tcPr>
+          <w:p>
+            <w:pPr>
+              <w:jc w:val="left"/>
+            </w:pPr>
+            <w:r>
+              <w:t>Children were more likely to survive</w:t>
+            </w:r>
+          </w:p>
+        </w:tc>
+        <w:tc>
+          <w:tcPr>
+            <w:tcW w:w="0" w:type="auto"/>
+            <w:vAlign w:val="center"/>
+          </w:tcPr>
+          <w:p>
+            <w:pPr>
+              <w:jc w:val="left"/>
+              <w:rPr>
+                <w:rFonts w:ascii="Courier New" w:hAnsi="Courier New" w:cs="Courier New"/>
+              </w:rPr>
+            </w:pPr>
+            <w:r>
+              <w:rPr>
+                <w:rFonts w:ascii="Courier New" w:hAnsi="Courier New" w:cs="Courier New"/>
+              </w:rPr>
+              <w:t>Master.</w:t>
+            </w:r>
+          </w:p>
+        </w:tc>
+      </w:tr>
+    </w:tbl>
+    <w:p>
+      <w:r>
+        <w:t xml:space="preserve">Once the </w:t>
+      </w:r>
+      <w:proofErr w:type="spellStart"/>
+      <w:r>
+        <w:t>preprocessing</w:t>
+      </w:r>
+      <w:proofErr w:type="spellEnd"/>
+      <w:r>
+        <w:t xml:space="preserve"> pipeline was completed, the training data and test data were put through the pipeline and various models were tested.</w:t>
+      </w:r>
+    </w:p>
+    <w:p>
+      <w:r>
+        <w:br w:type="page"/>
+      </w:r>
+    </w:p>
+    <w:p>
+      <w:pPr>
+        <w:pStyle w:val="Heading1"/>
+      </w:pPr>
+      <w:r>
+        <w:t>Model Training</w:t>
+      </w:r>
+    </w:p>
+    <w:p>
+      <w:r>
+        <w:t xml:space="preserve">Various different models were tested in order to find one that fit the data best. </w:t>
+      </w:r>
+      <w:r>
+        <w:fldChar w:fldCharType="begin"/>
+      </w:r>
+      <w:r>
+        <w:instrText xml:space="preserve"> REF _Ref4942947 \h </w:instrText>
+      </w:r>
+      <w:r>
+        <w:fldChar w:fldCharType="separate"/>
+      </w:r>
+      <w:r>
+        <w:t xml:space="preserve">Figure </w:t>
+      </w:r>
+      <w:r>
+        <w:rPr>
+          <w:noProof/>
+        </w:rPr>
+        <w:t>1</w:t>
+      </w:r>
+      <w:r>
+        <w:fldChar w:fldCharType="end"/>
+      </w:r>
+      <w:r>
+        <w:t xml:space="preserve"> and </w:t>
+      </w:r>
+      <w:r>
+        <w:fldChar w:fldCharType="begin"/>
+      </w:r>
+      <w:r>
+        <w:instrText xml:space="preserve"> REF _Ref4942962 \h </w:instrText>
+      </w:r>
+      <w:r>
+        <w:fldChar w:fldCharType="separate"/>
+      </w:r>
+      <w:r>
+        <w:t xml:space="preserve">Table </w:t>
+      </w:r>
+      <w:r>
+        <w:rPr>
+          <w:noProof/>
+        </w:rPr>
+        <w:t>4</w:t>
+      </w:r>
+      <w:r>
+        <w:fldChar w:fldCharType="end"/>
+      </w:r>
+      <w:r>
+        <w:t xml:space="preserve"> below shows the accuracy </w:t>
+      </w:r>
+      <w:r>
+        <w:t xml:space="preserve">of the respective models </w:t>
+      </w:r>
+      <w:r>
+        <w:t xml:space="preserve">as obtained by 5-fold cross-validation for various models. The </w:t>
+      </w:r>
+      <w:r>
+        <w:t xml:space="preserve">four </w:t>
+      </w:r>
+      <w:r>
+        <w:t xml:space="preserve">best models </w:t>
+      </w:r>
+      <w:r>
+        <w:t xml:space="preserve">were </w:t>
+      </w:r>
+      <w:r>
+        <w:t>all</w:t>
+      </w:r>
+      <w:r>
+        <w:t xml:space="preserve"> submitted to </w:t>
+      </w:r>
+      <w:proofErr w:type="spellStart"/>
+      <w:r>
+        <w:t>Kaggle</w:t>
+      </w:r>
+      <w:proofErr w:type="spellEnd"/>
+      <w:r>
+        <w:t xml:space="preserve"> for the competition, and </w:t>
+      </w:r>
+      <w:r>
+        <w:t>are discussed further on.</w:t>
+      </w:r>
+    </w:p>
+    <w:p>
+      <w:pPr>
+        <w:keepNext/>
+      </w:pPr>
+      <w:r>
+        <w:rPr>
+          <w:noProof/>
+          <w:lang w:eastAsia="en-ZA"/>
+        </w:rPr>
+        <w:drawing>
+          <wp:inline distT="0" distB="0" distL="0" distR="0">
+            <wp:extent cx="5731510" cy="2865755"/>
+            <wp:effectExtent l="0" t="0" r="2540" b="0"/>
+            <wp:docPr id="1" name="Picture 1" descr="C:\Users\19673418\Desktop\Repository\ADA874\Kaggle Competition\Titanic\Model Accuracies.png"/>
+            <wp:cNvGraphicFramePr>
+              <a:graphicFrameLocks xmlns:a="http://schemas.openxmlformats.org/drawingml/2006/main" noChangeAspect="1"/>
+            </wp:cNvGraphicFramePr>
+            <a:graphic xmlns:a="http://schemas.openxmlformats.org/drawingml/2006/main">
+              <a:graphicData uri="http://schemas.openxmlformats.org/drawingml/2006/picture">
+                <pic:pic xmlns:pic="http://schemas.openxmlformats.org/drawingml/2006/picture">
+                  <pic:nvPicPr>
+                    <pic:cNvPr id="0" name="Picture 1" descr="C:\Users\19673418\Desktop\Repository\ADA874\Kaggle Competition\Titanic\Model Accuracies.png"/>
+                    <pic:cNvPicPr>
+                      <a:picLocks noChangeAspect="1" noChangeArrowheads="1"/>
+                    </pic:cNvPicPr>
+                  </pic:nvPicPr>
+                  <pic:blipFill>
+                    <a:blip r:embed="rId5" cstate="print">
+                      <a:extLst>
+                        <a:ext uri="{28A0092B-C50C-407E-A947-70E740481C1C}">
+                          <a14:useLocalDpi xmlns:a14="http://schemas.microsoft.com/office/drawing/2010/main" val="0"/>
+                        </a:ext>
+                      </a:extLst>
+                    </a:blip>
+                    <a:srcRect/>
+                    <a:stretch>
+                      <a:fillRect/>
+                    </a:stretch>
+                  </pic:blipFill>
+                  <pic:spPr bwMode="auto">
+                    <a:xfrm>
+                      <a:off x="0" y="0"/>
+                      <a:ext cx="5731510" cy="2865755"/>
+                    </a:xfrm>
+                    <a:prstGeom prst="rect">
+                      <a:avLst/>
+                    </a:prstGeom>
+                    <a:noFill/>
+                    <a:ln>
+                      <a:noFill/>
+                    </a:ln>
+                  </pic:spPr>
+                </pic:pic>
+              </a:graphicData>
+            </a:graphic>
+          </wp:inline>
+        </w:drawing>
+      </w:r>
+    </w:p>
+    <w:p>
+      <w:pPr>
+        <w:pStyle w:val="Caption"/>
+      </w:pPr>
+      <w:bookmarkStart w:id="3" w:name="_Ref4942947"/>
+      <w:r>
+        <w:t xml:space="preserve">Figure </w:t>
+      </w:r>
+      <w:r>
+        <w:fldChar w:fldCharType="begin"/>
+      </w:r>
+      <w:r>
+        <w:instrText xml:space="preserve"> SEQ Figure \* ARABIC </w:instrText>
+      </w:r>
+      <w:r>
+        <w:fldChar w:fldCharType="separate"/>
+      </w:r>
+      <w:r>
+        <w:rPr>
+          <w:noProof/>
+        </w:rPr>
+        <w:t>1</w:t>
+      </w:r>
+      <w:r>
+        <w:fldChar w:fldCharType="end"/>
+      </w:r>
+      <w:bookmarkEnd w:id="3"/>
+      <w:r>
+        <w:t xml:space="preserve"> - Model Accuracies</w:t>
+      </w:r>
+    </w:p>
+    <w:p>
+      <w:pPr>
+        <w:pStyle w:val="Caption"/>
+        <w:keepNext/>
+      </w:pPr>
+      <w:bookmarkStart w:id="4" w:name="_Ref4942962"/>
+      <w:r>
+        <w:t xml:space="preserve">Table </w:t>
+      </w:r>
+      <w:r>
+        <w:fldChar w:fldCharType="begin"/>
+      </w:r>
+      <w:r>
+        <w:instrText xml:space="preserve"> SEQ Table \* ARABIC </w:instrText>
+      </w:r>
+      <w:r>
+        <w:fldChar w:fldCharType="separate"/>
+      </w:r>
+      <w:r>
+        <w:rPr>
+          <w:noProof/>
+        </w:rPr>
+        <w:t>4</w:t>
+      </w:r>
+      <w:r>
+        <w:fldChar w:fldCharType="end"/>
+      </w:r>
+      <w:bookmarkEnd w:id="4"/>
+      <w:r>
+        <w:t xml:space="preserve"> - Model Accuracies</w:t>
+      </w:r>
+    </w:p>
+    <w:tbl>
+      <w:tblPr>
+        <w:tblStyle w:val="TableGrid"/>
+        <w:tblW w:w="0" w:type="auto"/>
+        <w:tblLook w:val="04A0" w:firstRow="1" w:lastRow="0" w:firstColumn="1" w:lastColumn="0" w:noHBand="0" w:noVBand="1"/>
+      </w:tblPr>
+      <w:tblGrid>
+        <w:gridCol w:w="3340"/>
+        <w:gridCol w:w="1382"/>
+      </w:tblGrid>
+      <w:tr>
+        <w:tc>
+          <w:tcPr>
+            <w:tcW w:w="0" w:type="auto"/>
+            <w:vAlign w:val="center"/>
+          </w:tcPr>
+          <w:p>
+            <w:pPr>
+              <w:jc w:val="center"/>
+              <w:rPr>
+                <w:b/>
+              </w:rPr>
+            </w:pPr>
+            <w:r>
+              <w:rPr>
+                <w:b/>
+              </w:rPr>
+              <w:t>Model</w:t>
+            </w:r>
+          </w:p>
+        </w:tc>
+        <w:tc>
+          <w:tcPr>
+            <w:tcW w:w="0" w:type="auto"/>
+            <w:vAlign w:val="center"/>
+          </w:tcPr>
+          <w:p>
+            <w:pPr>
+              <w:jc w:val="center"/>
+              <w:rPr>
+                <w:b/>
+              </w:rPr>
+            </w:pPr>
+            <w:r>
+              <w:rPr>
+                <w:b/>
+              </w:rPr>
+              <w:t>Accuracy (%)</w:t>
+            </w:r>
+          </w:p>
+        </w:tc>
+      </w:tr>
+      <w:tr>
+        <w:tc>
+          <w:tcPr>
+            <w:tcW w:w="0" w:type="auto"/>
+            <w:vAlign w:val="center"/>
+          </w:tcPr>
+          <w:p>
+            <w:pPr>
+              <w:jc w:val="left"/>
+            </w:pPr>
+            <w:r>
+              <w:t>Improved Support Vector Machine</w:t>
+            </w:r>
+          </w:p>
+        </w:tc>
+        <w:tc>
+          <w:tcPr>
+            <w:tcW w:w="0" w:type="auto"/>
+            <w:vAlign w:val="center"/>
+          </w:tcPr>
+          <w:p>
+            <w:pPr>
+              <w:jc w:val="right"/>
+            </w:pPr>
+            <w:r>
+              <w:t>83.7</w:t>
+            </w:r>
+            <w:r>
+              <w:t>3</w:t>
+            </w:r>
+          </w:p>
+        </w:tc>
+      </w:tr>
+      <w:tr>
+        <w:tc>
+          <w:tcPr>
+            <w:tcW w:w="0" w:type="auto"/>
+            <w:vAlign w:val="center"/>
+          </w:tcPr>
+          <w:p>
+            <w:pPr>
+              <w:jc w:val="left"/>
+            </w:pPr>
+            <w:r>
+              <w:t>Support Vector Machine</w:t>
+            </w:r>
+          </w:p>
+        </w:tc>
+        <w:tc>
+          <w:tcPr>
+            <w:tcW w:w="0" w:type="auto"/>
+            <w:vAlign w:val="center"/>
+          </w:tcPr>
+          <w:p>
+            <w:pPr>
+              <w:jc w:val="right"/>
+            </w:pPr>
+            <w:r>
+              <w:t>83.1</w:t>
+            </w:r>
+            <w:r>
+              <w:t>7</w:t>
+            </w:r>
+          </w:p>
+        </w:tc>
+      </w:tr>
+      <w:tr>
+        <w:tc>
+          <w:tcPr>
+            <w:tcW w:w="0" w:type="auto"/>
+            <w:vAlign w:val="center"/>
+          </w:tcPr>
+          <w:p>
+            <w:pPr>
+              <w:jc w:val="left"/>
+            </w:pPr>
+            <w:r>
+              <w:t>Improved Random Forest Classifier</w:t>
+            </w:r>
+          </w:p>
+        </w:tc>
+        <w:tc>
+          <w:tcPr>
+            <w:tcW w:w="0" w:type="auto"/>
+            <w:vAlign w:val="center"/>
+          </w:tcPr>
+          <w:p>
+            <w:pPr>
+              <w:jc w:val="right"/>
+            </w:pPr>
+            <w:r>
+              <w:t>82.05</w:t>
+            </w:r>
+          </w:p>
+        </w:tc>
+      </w:tr>
+      <w:tr>
+        <w:tc>
+          <w:tcPr>
+            <w:tcW w:w="0" w:type="auto"/>
+            <w:vAlign w:val="center"/>
+          </w:tcPr>
+          <w:p>
+            <w:pPr>
+              <w:jc w:val="left"/>
+            </w:pPr>
+            <w:r>
+              <w:t>Random Forest Classifier</w:t>
+            </w:r>
+          </w:p>
+        </w:tc>
+        <w:tc>
+          <w:tcPr>
+            <w:tcW w:w="0" w:type="auto"/>
+            <w:vAlign w:val="center"/>
+          </w:tcPr>
+          <w:p>
+            <w:pPr>
+              <w:jc w:val="right"/>
+            </w:pPr>
+            <w:r>
+              <w:t>81.0</w:t>
+            </w:r>
+            <w:r>
+              <w:t>4</w:t>
+            </w:r>
+          </w:p>
+        </w:tc>
+      </w:tr>
+      <w:tr>
+        <w:tc>
+          <w:tcPr>
+            <w:tcW w:w="0" w:type="auto"/>
+            <w:vAlign w:val="center"/>
+          </w:tcPr>
+          <w:p>
+            <w:pPr>
+              <w:jc w:val="left"/>
+            </w:pPr>
+            <w:r>
+              <w:t>Linear Regression</w:t>
+            </w:r>
+          </w:p>
+        </w:tc>
+        <w:tc>
+          <w:tcPr>
+            <w:tcW w:w="0" w:type="auto"/>
+            <w:vAlign w:val="center"/>
+          </w:tcPr>
+          <w:p>
+            <w:pPr>
+              <w:jc w:val="right"/>
+            </w:pPr>
+            <w:r>
+              <w:t>41.3</w:t>
+            </w:r>
+            <w:r>
+              <w:t>5</w:t>
+            </w:r>
+          </w:p>
+        </w:tc>
+      </w:tr>
+      <w:tr>
+        <w:tc>
+          <w:tcPr>
+            <w:tcW w:w="0" w:type="auto"/>
+            <w:vAlign w:val="center"/>
+          </w:tcPr>
+          <w:p>
+            <w:pPr>
+              <w:jc w:val="left"/>
+            </w:pPr>
+            <w:r>
+              <w:t xml:space="preserve">Random Forest </w:t>
+            </w:r>
+            <w:proofErr w:type="spellStart"/>
+            <w:r>
+              <w:t>Regressor</w:t>
+            </w:r>
+            <w:proofErr w:type="spellEnd"/>
+          </w:p>
+        </w:tc>
+        <w:tc>
+          <w:tcPr>
+            <w:tcW w:w="0" w:type="auto"/>
+            <w:vAlign w:val="center"/>
+          </w:tcPr>
+          <w:p>
+            <w:pPr>
+              <w:jc w:val="right"/>
+            </w:pPr>
+            <w:r>
+              <w:t>40.0</w:t>
+            </w:r>
+            <w:r>
+              <w:t>6</w:t>
+            </w:r>
+          </w:p>
+        </w:tc>
+      </w:tr>
+      <w:tr>
+        <w:tc>
+          <w:tcPr>
+            <w:tcW w:w="0" w:type="auto"/>
+            <w:vAlign w:val="center"/>
+          </w:tcPr>
+          <w:p>
+            <w:pPr>
+              <w:jc w:val="left"/>
+            </w:pPr>
+            <w:r>
+              <w:t xml:space="preserve">Decision Tree </w:t>
+            </w:r>
+            <w:proofErr w:type="spellStart"/>
+            <w:r>
+              <w:t>Regressor</w:t>
+            </w:r>
+            <w:proofErr w:type="spellEnd"/>
+          </w:p>
+        </w:tc>
+        <w:tc>
+          <w:tcPr>
+            <w:tcW w:w="0" w:type="auto"/>
+            <w:vAlign w:val="center"/>
+          </w:tcPr>
+          <w:p>
+            <w:pPr>
+              <w:jc w:val="right"/>
+            </w:pPr>
+            <w:r>
+              <w:t>9.72</w:t>
+            </w:r>
+          </w:p>
+        </w:tc>
+      </w:tr>
+    </w:tbl>
+    <w:p/>
+    <w:p>
+      <w:pPr>
+        <w:rPr>
+          <w:rFonts w:asciiTheme="majorHAnsi" w:eastAsiaTheme="majorEastAsia" w:hAnsiTheme="majorHAnsi" w:cstheme="majorBidi"/>
+          <w:sz w:val="28"/>
+          <w:szCs w:val="28"/>
+        </w:rPr>
+      </w:pPr>
+      <w:r>
+        <w:br w:type="page"/>
+      </w:r>
+    </w:p>
+    <w:p>
+      <w:pPr>
+        <w:pStyle w:val="Heading2"/>
+      </w:pPr>
+      <w:r>
+        <w:t>Random Forest Classifier</w:t>
+      </w:r>
+    </w:p>
+    <w:p>
+      <w:r>
+        <w:t xml:space="preserve">The random forest classifier was found to perform well. In order to improve the model, a grid search was used to find better </w:t>
+      </w:r>
+      <w:proofErr w:type="spellStart"/>
+      <w:r>
+        <w:t>hyperparameters</w:t>
+      </w:r>
+      <w:proofErr w:type="spellEnd"/>
+      <w:r>
+        <w:t xml:space="preserve">. However, the grid search was found to be slow and inefficient at finding optimal </w:t>
+      </w:r>
+      <w:proofErr w:type="spellStart"/>
+      <w:r>
+        <w:t>hyperparameters</w:t>
+      </w:r>
+      <w:proofErr w:type="spellEnd"/>
+      <w:r>
+        <w:t xml:space="preserve">. Thus, a randomised search was used instead. The results from the randomised search were consistently found to be better than those from the grid search. The final </w:t>
+      </w:r>
+      <w:proofErr w:type="spellStart"/>
+      <w:r>
+        <w:t>hyperparameters</w:t>
+      </w:r>
+      <w:proofErr w:type="spellEnd"/>
+      <w:r>
+        <w:t xml:space="preserve"> as used by the model are shown in </w:t>
+      </w:r>
+      <w:r>
+        <w:fldChar w:fldCharType="begin"/>
+      </w:r>
+      <w:r>
+        <w:instrText xml:space="preserve"> REF _Ref4943284 \h </w:instrText>
+      </w:r>
+      <w:r>
+        <w:fldChar w:fldCharType="separate"/>
+      </w:r>
+      <w:r>
+        <w:t xml:space="preserve">Table </w:t>
+      </w:r>
+      <w:r>
+        <w:rPr>
+          <w:noProof/>
+        </w:rPr>
+        <w:t>5</w:t>
+      </w:r>
+      <w:r>
+        <w:fldChar w:fldCharType="end"/>
+      </w:r>
+      <w:r>
+        <w:t xml:space="preserve"> below.</w:t>
+      </w:r>
+    </w:p>
+    <w:p>
+      <w:pPr>
+        <w:pStyle w:val="Caption"/>
+        <w:keepNext/>
+      </w:pPr>
+      <w:bookmarkStart w:id="5" w:name="_Ref4943284"/>
+      <w:r>
+        <w:t xml:space="preserve">Table </w:t>
+      </w:r>
+      <w:r>
+        <w:fldChar w:fldCharType="begin"/>
+      </w:r>
+      <w:r>
+        <w:instrText xml:space="preserve"> SEQ Table \* ARABIC </w:instrText>
+      </w:r>
+      <w:r>
+        <w:fldChar w:fldCharType="separate"/>
+      </w:r>
+      <w:r>
+        <w:rPr>
+          <w:noProof/>
+        </w:rPr>
+        <w:t>5</w:t>
+      </w:r>
+      <w:r>
+        <w:fldChar w:fldCharType="end"/>
+      </w:r>
+      <w:bookmarkEnd w:id="5"/>
+      <w:r>
+        <w:t xml:space="preserve"> - RFC </w:t>
+      </w:r>
+      <w:proofErr w:type="spellStart"/>
+      <w:r>
+        <w:t>Hyperparameters</w:t>
+      </w:r>
+      <w:proofErr w:type="spellEnd"/>
+    </w:p>
+    <w:tbl>
+      <w:tblPr>
+        <w:tblStyle w:val="TableGrid"/>
+        <w:tblW w:w="0" w:type="auto"/>
+        <w:tblLook w:val="04A0" w:firstRow="1" w:lastRow="0" w:firstColumn="1" w:lastColumn="0" w:noHBand="0" w:noVBand="1"/>
+      </w:tblPr>
+      <w:tblGrid>
+        <w:gridCol w:w="1801"/>
+        <w:gridCol w:w="738"/>
+      </w:tblGrid>
+      <w:tr>
+        <w:tc>
+          <w:tcPr>
+            <w:tcW w:w="0" w:type="auto"/>
+            <w:vAlign w:val="center"/>
+          </w:tcPr>
+          <w:p>
+            <w:pPr>
+              <w:jc w:val="center"/>
+              <w:rPr>
+                <w:b/>
+              </w:rPr>
+            </w:pPr>
+            <w:proofErr w:type="spellStart"/>
+            <w:r>
+              <w:rPr>
+                <w:b/>
+              </w:rPr>
+              <w:t>Hyperparameter</w:t>
+            </w:r>
+            <w:proofErr w:type="spellEnd"/>
+          </w:p>
+        </w:tc>
+        <w:tc>
+          <w:tcPr>
+            <w:tcW w:w="0" w:type="auto"/>
+            <w:vAlign w:val="center"/>
+          </w:tcPr>
+          <w:p>
+            <w:pPr>
+              <w:jc w:val="center"/>
+              <w:rPr>
+                <w:b/>
+              </w:rPr>
+            </w:pPr>
+            <w:r>
+              <w:rPr>
+                <w:b/>
+              </w:rPr>
+              <w:t>Value</w:t>
+            </w:r>
+          </w:p>
+        </w:tc>
+      </w:tr>
+      <w:tr>
+        <w:tc>
+          <w:tcPr>
+            <w:tcW w:w="0" w:type="auto"/>
+          </w:tcPr>
+          <w:p>
+            <w:pPr>
+              <w:rPr>
+                <w:rFonts w:ascii="Courier New" w:hAnsi="Courier New" w:cs="Courier New"/>
+              </w:rPr>
+            </w:pPr>
+            <w:proofErr w:type="spellStart"/>
+            <w:r>
+              <w:rPr>
+                <w:rFonts w:ascii="Courier New" w:hAnsi="Courier New" w:cs="Courier New"/>
+              </w:rPr>
+              <w:t>max_features</w:t>
+            </w:r>
+            <w:proofErr w:type="spellEnd"/>
+          </w:p>
+        </w:tc>
+        <w:tc>
+          <w:tcPr>
+            <w:tcW w:w="0" w:type="auto"/>
+            <w:vAlign w:val="center"/>
+          </w:tcPr>
+          <w:p>
+            <w:pPr>
+              <w:jc w:val="right"/>
+            </w:pPr>
+            <w:r>
+              <w:t>7</w:t>
+            </w:r>
+          </w:p>
+        </w:tc>
+      </w:tr>
+      <w:tr>
+        <w:tc>
+          <w:tcPr>
+            <w:tcW w:w="0" w:type="auto"/>
+          </w:tcPr>
+          <w:p>
+            <w:pPr>
+              <w:rPr>
+                <w:rFonts w:ascii="Courier New" w:hAnsi="Courier New" w:cs="Courier New"/>
+              </w:rPr>
+            </w:pPr>
+            <w:proofErr w:type="spellStart"/>
+            <w:r>
+              <w:rPr>
+                <w:rFonts w:ascii="Courier New" w:hAnsi="Courier New" w:cs="Courier New"/>
+              </w:rPr>
+              <w:t>n_estimators</w:t>
+            </w:r>
+            <w:proofErr w:type="spellEnd"/>
+          </w:p>
+        </w:tc>
+        <w:tc>
+          <w:tcPr>
+            <w:tcW w:w="0" w:type="auto"/>
+            <w:vAlign w:val="center"/>
+          </w:tcPr>
+          <w:p>
+            <w:pPr>
+              <w:jc w:val="right"/>
+            </w:pPr>
+            <w:r>
+              <w:t>436</w:t>
+            </w:r>
+          </w:p>
+        </w:tc>
+      </w:tr>
+    </w:tbl>
+    <w:p>
+      <w:pPr>
+        <w:pStyle w:val="Heading2"/>
+      </w:pPr>
+      <w:r>
+        <w:t>Support Vector Machine</w:t>
+      </w:r>
+    </w:p>
+    <w:p>
+      <w:r>
+        <w:t xml:space="preserve">The </w:t>
+      </w:r>
+      <w:r>
+        <w:t>support vector machine</w:t>
+      </w:r>
+      <w:r>
+        <w:t xml:space="preserve"> was found to perform </w:t>
+      </w:r>
+      <w:r>
+        <w:t>even better than the random forest classifier</w:t>
+      </w:r>
+      <w:r>
+        <w:t>. In order to improve the model, a grid search was used to find</w:t>
+      </w:r>
+      <w:r>
+        <w:t xml:space="preserve"> better </w:t>
+      </w:r>
+      <w:proofErr w:type="spellStart"/>
+      <w:r>
+        <w:t>hyperparameters</w:t>
+      </w:r>
+      <w:proofErr w:type="spellEnd"/>
+      <w:r>
+        <w:t>, as</w:t>
+      </w:r>
+      <w:r>
+        <w:t xml:space="preserve"> the grid search was found to be efficient at finding optimal </w:t>
+      </w:r>
+      <w:proofErr w:type="spellStart"/>
+      <w:r>
+        <w:t>hyperparameters</w:t>
+      </w:r>
+      <w:proofErr w:type="spellEnd"/>
+      <w:r>
+        <w:t xml:space="preserve">. The final </w:t>
+      </w:r>
+      <w:proofErr w:type="spellStart"/>
+      <w:r>
+        <w:t>hyperparameters</w:t>
+      </w:r>
+      <w:proofErr w:type="spellEnd"/>
+      <w:r>
+        <w:t xml:space="preserve"> as used by the model are shown in </w:t>
+      </w:r>
+      <w:r>
+        <w:fldChar w:fldCharType="begin"/>
+      </w:r>
+      <w:r>
+        <w:instrText xml:space="preserve"> REF _Ref4943336 \h </w:instrText>
+      </w:r>
+      <w:r>
+        <w:fldChar w:fldCharType="separate"/>
+      </w:r>
+      <w:r>
+        <w:t xml:space="preserve">Table </w:t>
+      </w:r>
+      <w:r>
+        <w:rPr>
+          <w:noProof/>
+        </w:rPr>
+        <w:t>6</w:t>
+      </w:r>
+      <w:r>
+        <w:fldChar w:fldCharType="end"/>
+      </w:r>
+      <w:r>
+        <w:t xml:space="preserve"> below.</w:t>
+      </w:r>
+    </w:p>
+    <w:p>
+      <w:pPr>
+        <w:pStyle w:val="Caption"/>
+        <w:keepNext/>
+      </w:pPr>
+      <w:bookmarkStart w:id="6" w:name="_Ref4943336"/>
+      <w:r>
+        <w:t xml:space="preserve">Table </w:t>
+      </w:r>
+      <w:r>
+        <w:fldChar w:fldCharType="begin"/>
+      </w:r>
+      <w:r>
+        <w:instrText xml:space="preserve"> SEQ Table \* ARABIC </w:instrText>
+      </w:r>
+      <w:r>
+        <w:fldChar w:fldCharType="separate"/>
+      </w:r>
+      <w:r>
+        <w:rPr>
+          <w:noProof/>
+        </w:rPr>
+        <w:t>6</w:t>
+      </w:r>
+      <w:r>
+        <w:fldChar w:fldCharType="end"/>
+      </w:r>
+      <w:bookmarkEnd w:id="6"/>
+      <w:r>
+        <w:t xml:space="preserve"> - SVM </w:t>
+      </w:r>
+      <w:proofErr w:type="spellStart"/>
+      <w:r>
+        <w:t>Hyperparameters</w:t>
+      </w:r>
+      <w:proofErr w:type="spellEnd"/>
+    </w:p>
+    <w:tbl>
+      <w:tblPr>
+        <w:tblStyle w:val="TableGrid"/>
+        <w:tblW w:w="0" w:type="auto"/>
+        <w:tblLook w:val="04A0" w:firstRow="1" w:lastRow="0" w:firstColumn="1" w:lastColumn="0" w:noHBand="0" w:noVBand="1"/>
+      </w:tblPr>
+      <w:tblGrid>
+        <w:gridCol w:w="1735"/>
+        <w:gridCol w:w="738"/>
+      </w:tblGrid>
+      <w:tr>
+        <w:tc>
+          <w:tcPr>
+            <w:tcW w:w="0" w:type="auto"/>
+            <w:vAlign w:val="center"/>
+          </w:tcPr>
+          <w:p>
+            <w:pPr>
+              <w:jc w:val="center"/>
+              <w:rPr>
+                <w:b/>
+              </w:rPr>
+            </w:pPr>
+            <w:proofErr w:type="spellStart"/>
+            <w:r>
+              <w:rPr>
+                <w:b/>
+              </w:rPr>
+              <w:t>Hyperparameter</w:t>
+            </w:r>
+            <w:proofErr w:type="spellEnd"/>
+          </w:p>
+        </w:tc>
+        <w:tc>
+          <w:tcPr>
+            <w:tcW w:w="0" w:type="auto"/>
+            <w:vAlign w:val="center"/>
+          </w:tcPr>
+          <w:p>
+            <w:pPr>
+              <w:jc w:val="center"/>
+              <w:rPr>
+                <w:b/>
+              </w:rPr>
+            </w:pPr>
+            <w:r>
+              <w:rPr>
+                <w:b/>
+              </w:rPr>
+              <w:t>Value</w:t>
+            </w:r>
+          </w:p>
+        </w:tc>
+      </w:tr>
+      <w:tr>
+        <w:tc>
+          <w:tcPr>
+            <w:tcW w:w="0" w:type="auto"/>
+          </w:tcPr>
+          <w:p>
+            <w:pPr>
+              <w:rPr>
+                <w:rFonts w:ascii="Courier New" w:hAnsi="Courier New" w:cs="Courier New"/>
+              </w:rPr>
+            </w:pPr>
+            <w:r>
+              <w:rPr>
+                <w:rFonts w:ascii="Courier New" w:hAnsi="Courier New" w:cs="Courier New"/>
+              </w:rPr>
+              <w:t>C</w:t>
+            </w:r>
+          </w:p>
+        </w:tc>
+        <w:tc>
+          <w:tcPr>
+            <w:tcW w:w="0" w:type="auto"/>
+            <w:vAlign w:val="center"/>
+          </w:tcPr>
+          <w:p>
+            <w:pPr>
+              <w:jc w:val="right"/>
+            </w:pPr>
+            <w:r>
+              <w:t>15</w:t>
+            </w:r>
+          </w:p>
+        </w:tc>
+      </w:tr>
+      <w:tr>
+        <w:tc>
+          <w:tcPr>
+            <w:tcW w:w="0" w:type="auto"/>
+          </w:tcPr>
+          <w:p>
+            <w:pPr>
+              <w:rPr>
+                <w:rFonts w:ascii="Courier New" w:hAnsi="Courier New" w:cs="Courier New"/>
+              </w:rPr>
+            </w:pPr>
+            <w:r>
+              <w:rPr>
+                <w:rFonts w:ascii="Courier New" w:hAnsi="Courier New" w:cs="Courier New"/>
+              </w:rPr>
+              <w:t>gamma</w:t>
+            </w:r>
+          </w:p>
+        </w:tc>
+        <w:tc>
+          <w:tcPr>
+            <w:tcW w:w="0" w:type="auto"/>
+            <w:vAlign w:val="center"/>
+          </w:tcPr>
+          <w:p>
+            <w:pPr>
+              <w:jc w:val="right"/>
+            </w:pPr>
+            <w:r>
+              <w:t>0.02</w:t>
+            </w:r>
+          </w:p>
+        </w:tc>
+      </w:tr>
+    </w:tbl>
+    <w:p>
+      <w:pPr>
+        <w:pStyle w:val="Heading1"/>
+      </w:pPr>
+      <w:r>
+        <w:t>Results</w:t>
+      </w:r>
+    </w:p>
+    <w:p>
+      <w:r>
+        <w:t xml:space="preserve">The final results of the best models as submitted to </w:t>
+      </w:r>
+      <w:proofErr w:type="spellStart"/>
+      <w:r>
+        <w:t>Kaggle</w:t>
+      </w:r>
+      <w:proofErr w:type="spellEnd"/>
+      <w:r>
+        <w:t xml:space="preserve"> are found </w:t>
+      </w:r>
+      <w:proofErr w:type="gramStart"/>
+      <w:r>
+        <w:t>in  below</w:t>
+      </w:r>
+      <w:proofErr w:type="gramEnd"/>
+      <w:r>
+        <w:t>. As of the time of writing, the best model has placed in 2167</w:t>
+      </w:r>
+      <w:r>
+        <w:rPr>
+          <w:vertAlign w:val="superscript"/>
+        </w:rPr>
+        <w:t>th</w:t>
+      </w:r>
+      <w:r>
+        <w:t xml:space="preserve"> position, which is in the top 21%.</w:t>
+      </w:r>
+    </w:p>
+    <w:p>
+      <w:pPr>
+        <w:pStyle w:val="Caption"/>
+        <w:keepNext/>
+      </w:pPr>
+      <w:r>
+        <w:t xml:space="preserve">Table </w:t>
+      </w:r>
+      <w:r>
+        <w:fldChar w:fldCharType="begin"/>
+      </w:r>
+      <w:r>
+        <w:instrText xml:space="preserve"> SEQ Table \* ARABIC </w:instrText>
+      </w:r>
+      <w:r>
+        <w:fldChar w:fldCharType="separate"/>
+      </w:r>
+      <w:r>
+        <w:rPr>
+          <w:noProof/>
+        </w:rPr>
+        <w:t>7</w:t>
+      </w:r>
+      <w:r>
+        <w:fldChar w:fldCharType="end"/>
+      </w:r>
+      <w:r>
+        <w:t xml:space="preserve"> - </w:t>
+      </w:r>
+      <w:proofErr w:type="spellStart"/>
+      <w:r>
+        <w:t>Kaggle</w:t>
+      </w:r>
+      <w:proofErr w:type="spellEnd"/>
+      <w:r>
+        <w:t xml:space="preserve"> Results</w:t>
+      </w:r>
+    </w:p>
+    <w:tbl>
+      <w:tblPr>
+        <w:tblStyle w:val="TableGrid"/>
+        <w:tblW w:w="0" w:type="auto"/>
+        <w:tblLook w:val="04A0" w:firstRow="1" w:lastRow="0" w:firstColumn="1" w:lastColumn="0" w:noHBand="0" w:noVBand="1"/>
+      </w:tblPr>
+      <w:tblGrid>
+        <w:gridCol w:w="3340"/>
+        <w:gridCol w:w="1372"/>
+      </w:tblGrid>
+      <w:tr>
+        <w:tc>
+          <w:tcPr>
+            <w:tcW w:w="0" w:type="auto"/>
+            <w:vAlign w:val="center"/>
+          </w:tcPr>
+          <w:p>
+            <w:pPr>
+              <w:jc w:val="center"/>
+              <w:rPr>
+                <w:b/>
+              </w:rPr>
+            </w:pPr>
+            <w:r>
+              <w:rPr>
+                <w:b/>
+              </w:rPr>
+              <w:t>Model</w:t>
+            </w:r>
+          </w:p>
+        </w:tc>
+        <w:tc>
+          <w:tcPr>
+            <w:tcW w:w="0" w:type="auto"/>
+            <w:vAlign w:val="center"/>
+          </w:tcPr>
+          <w:p>
+            <w:pPr>
+              <w:jc w:val="center"/>
+              <w:rPr>
+                <w:b/>
+              </w:rPr>
+            </w:pPr>
+            <w:proofErr w:type="spellStart"/>
+            <w:r>
+              <w:rPr>
+                <w:b/>
+              </w:rPr>
+              <w:t>Kaggle</w:t>
+            </w:r>
+            <w:proofErr w:type="spellEnd"/>
+            <w:r>
+              <w:rPr>
+                <w:b/>
+              </w:rPr>
+              <w:t xml:space="preserve"> Score</w:t>
+            </w:r>
+          </w:p>
+        </w:tc>
+      </w:tr>
+      <w:tr>
+        <w:tc>
+          <w:tcPr>
+            <w:tcW w:w="0" w:type="auto"/>
+            <w:vAlign w:val="center"/>
+          </w:tcPr>
+          <w:p>
+            <w:pPr>
+              <w:jc w:val="left"/>
+            </w:pPr>
+            <w:r>
+              <w:t>Improved Support Vector Machine</w:t>
+            </w:r>
+          </w:p>
+        </w:tc>
+        <w:tc>
+          <w:tcPr>
+            <w:tcW w:w="0" w:type="auto"/>
+            <w:vAlign w:val="center"/>
+          </w:tcPr>
+          <w:p>
+            <w:pPr>
+              <w:jc w:val="right"/>
+            </w:pPr>
+            <w:r>
+              <w:rPr>
+                <w:rFonts w:ascii="Arial" w:hAnsi="Arial" w:cs="Arial"/>
+                <w:sz w:val="21"/>
+                <w:szCs w:val="21"/>
+              </w:rPr>
+              <w:t>0.79425</w:t>
+            </w:r>
+          </w:p>
+        </w:tc>
+      </w:tr>
+      <w:tr>
+        <w:tc>
+          <w:tcPr>
+            <w:tcW w:w="0" w:type="auto"/>
+            <w:vAlign w:val="center"/>
+          </w:tcPr>
+          <w:p>
+            <w:pPr>
+              <w:jc w:val="left"/>
+            </w:pPr>
+            <w:r>
+              <w:t>Support Vector Machine</w:t>
+            </w:r>
+          </w:p>
+        </w:tc>
+        <w:tc>
+          <w:tcPr>
+            <w:tcW w:w="0" w:type="auto"/>
+            <w:vAlign w:val="center"/>
+          </w:tcPr>
+          <w:p>
+            <w:pPr>
+              <w:jc w:val="right"/>
+            </w:pPr>
+            <w:r>
+              <w:rPr>
+                <w:rFonts w:ascii="Arial" w:hAnsi="Arial" w:cs="Arial"/>
+                <w:sz w:val="21"/>
+                <w:szCs w:val="21"/>
+              </w:rPr>
+              <w:t>0.78947</w:t>
+            </w:r>
+          </w:p>
+        </w:tc>
+      </w:tr>
+      <w:tr>
+        <w:tc>
+          <w:tcPr>
+            <w:tcW w:w="0" w:type="auto"/>
+            <w:vAlign w:val="center"/>
+          </w:tcPr>
+          <w:p>
+            <w:pPr>
+              <w:jc w:val="left"/>
+            </w:pPr>
+            <w:r>
+              <w:t>Improved Random Forest Classifier</w:t>
+            </w:r>
+          </w:p>
+        </w:tc>
+        <w:tc>
+          <w:tcPr>
+            <w:tcW w:w="0" w:type="auto"/>
+            <w:vAlign w:val="center"/>
+          </w:tcPr>
+          <w:p>
+            <w:pPr>
+              <w:jc w:val="right"/>
+            </w:pPr>
+            <w:r>
+              <w:rPr>
+                <w:rFonts w:ascii="Arial" w:hAnsi="Arial" w:cs="Arial"/>
+                <w:sz w:val="21"/>
+                <w:szCs w:val="21"/>
+              </w:rPr>
+              <w:t>0.73684</w:t>
+            </w:r>
+          </w:p>
+        </w:tc>
+      </w:tr>
+      <w:tr>
+        <w:tc>
+          <w:tcPr>
+            <w:tcW w:w="0" w:type="auto"/>
+            <w:vAlign w:val="center"/>
+          </w:tcPr>
+          <w:p>
+            <w:pPr>
+              <w:jc w:val="left"/>
+            </w:pPr>
+            <w:r>
+              <w:t>Random Forest Classifier</w:t>
+            </w:r>
+          </w:p>
+        </w:tc>
+        <w:tc>
+          <w:tcPr>
+            <w:tcW w:w="0" w:type="auto"/>
+            <w:vAlign w:val="center"/>
+          </w:tcPr>
+          <w:p>
+            <w:pPr>
+              <w:jc w:val="right"/>
+            </w:pPr>
+            <w:r>
+              <w:rPr>
+                <w:rFonts w:ascii="Arial" w:hAnsi="Arial" w:cs="Arial"/>
+                <w:sz w:val="21"/>
+                <w:szCs w:val="21"/>
+              </w:rPr>
+              <w:t>0.74641</w:t>
+            </w:r>
+          </w:p>
+        </w:tc>
+      </w:tr>
+    </w:tbl>
+    <w:p>
+      <w:pPr>
+        <w:pStyle w:val="Heading1"/>
+      </w:pPr>
+      <w:r>
+        <w:t>Code</w:t>
+      </w:r>
+    </w:p>
+    <w:p>
+      <w:r>
+        <w:t>The code for this project may be found at the following link:</w:t>
+      </w:r>
+    </w:p>
+    <w:p>
+      <w:pPr>
+        <w:rPr>
+          <w:b/>
+        </w:rPr>
+      </w:pPr>
+      <w:hyperlink r:id="rId6" w:history="1">
+        <w:r>
+          <w:rPr>
+            <w:rStyle w:val="Hyperlink"/>
+          </w:rPr>
+          <w:t>https://github.com/NaudeConradie/ADA874/blob/master/Kaggle%20Competition/Titanic/TitanicMLCompetition.py</w:t>
+        </w:r>
+      </w:hyperlink>
+      <w:bookmarkStart w:id="7" w:name="_GoBack"/>
+      <w:bookmarkEnd w:id="7"/>
+    </w:p>
     <w:sectPr>
       <w:pgSz w:w="11906" w:h="16838"/>
       <w:pgMar w:top="1440" w:right="1440" w:bottom="1440" w:left="1440" w:header="708" w:footer="708" w:gutter="0"/>
@@ -1613,7 +4470,6 @@
     <w:next w:val="Normal"/>
     <w:link w:val="Heading2Char"/>
     <w:uiPriority w:val="9"/>
-    <w:semiHidden/>
     <w:unhideWhenUsed/>
     <w:qFormat/>
     <w:rsid w:val="00AA5575"/>
@@ -1808,6 +4664,7 @@
   <w:style w:type="character" w:default="1" w:styleId="DefaultParagraphFont">
     <w:name w:val="Default Paragraph Font"/>
     <w:uiPriority w:val="1"/>
+    <w:semiHidden/>
     <w:unhideWhenUsed/>
   </w:style>
   <w:style w:type="table" w:default="1" w:styleId="TableNormal">
@@ -1849,7 +4706,6 @@
     <w:basedOn w:val="DefaultParagraphFont"/>
     <w:link w:val="Heading2"/>
     <w:uiPriority w:val="9"/>
-    <w:semiHidden/>
     <w:rsid w:val="00AA5575"/>
     <w:rPr>
       <w:rFonts w:asciiTheme="majorHAnsi" w:eastAsiaTheme="majorEastAsia" w:hAnsiTheme="majorHAnsi" w:cstheme="majorBidi"/>
@@ -2252,6 +5108,69 @@
       </w:tblBorders>
     </w:tblPr>
   </w:style>
+  <w:style w:type="paragraph" w:styleId="HTMLPreformatted">
+    <w:name w:val="HTML Preformatted"/>
+    <w:basedOn w:val="Normal"/>
+    <w:link w:val="HTMLPreformattedChar"/>
+    <w:uiPriority w:val="99"/>
+    <w:semiHidden/>
+    <w:unhideWhenUsed/>
+    <w:rsid w:val="00234E0A"/>
+    <w:pPr>
+      <w:tabs>
+        <w:tab w:val="left" w:pos="916"/>
+        <w:tab w:val="left" w:pos="1832"/>
+        <w:tab w:val="left" w:pos="2748"/>
+        <w:tab w:val="left" w:pos="3664"/>
+        <w:tab w:val="left" w:pos="4580"/>
+        <w:tab w:val="left" w:pos="5496"/>
+        <w:tab w:val="left" w:pos="6412"/>
+        <w:tab w:val="left" w:pos="7328"/>
+        <w:tab w:val="left" w:pos="8244"/>
+        <w:tab w:val="left" w:pos="9160"/>
+        <w:tab w:val="left" w:pos="10076"/>
+        <w:tab w:val="left" w:pos="10992"/>
+        <w:tab w:val="left" w:pos="11908"/>
+        <w:tab w:val="left" w:pos="12824"/>
+        <w:tab w:val="left" w:pos="13740"/>
+        <w:tab w:val="left" w:pos="14656"/>
+      </w:tabs>
+      <w:spacing w:after="0" w:line="240" w:lineRule="auto"/>
+      <w:jc w:val="left"/>
+    </w:pPr>
+    <w:rPr>
+      <w:rFonts w:ascii="Courier New" w:eastAsia="Times New Roman" w:hAnsi="Courier New" w:cs="Courier New"/>
+      <w:sz w:val="20"/>
+      <w:szCs w:val="20"/>
+      <w:lang w:eastAsia="en-ZA"/>
+    </w:rPr>
+  </w:style>
+  <w:style w:type="character" w:customStyle="1" w:styleId="HTMLPreformattedChar">
+    <w:name w:val="HTML Preformatted Char"/>
+    <w:basedOn w:val="DefaultParagraphFont"/>
+    <w:link w:val="HTMLPreformatted"/>
+    <w:uiPriority w:val="99"/>
+    <w:semiHidden/>
+    <w:rsid w:val="00234E0A"/>
+    <w:rPr>
+      <w:rFonts w:ascii="Courier New" w:eastAsia="Times New Roman" w:hAnsi="Courier New" w:cs="Courier New"/>
+      <w:sz w:val="20"/>
+      <w:szCs w:val="20"/>
+      <w:lang w:eastAsia="en-ZA"/>
+    </w:rPr>
+  </w:style>
+  <w:style w:type="character" w:styleId="Hyperlink">
+    <w:name w:val="Hyperlink"/>
+    <w:basedOn w:val="DefaultParagraphFont"/>
+    <w:uiPriority w:val="99"/>
+    <w:semiHidden/>
+    <w:unhideWhenUsed/>
+    <w:rsid w:val="00A9779A"/>
+    <w:rPr>
+      <w:color w:val="0000FF"/>
+      <w:u w:val="single"/>
+    </w:rPr>
+  </w:style>
 </w:styles>
 </file>
 
@@ -2521,7 +5440,7 @@
 </file>
 
 <file path=customXml/itemProps1.xml><?xml version="1.0" encoding="utf-8"?>
-<ds:datastoreItem xmlns:ds="http://schemas.openxmlformats.org/officeDocument/2006/customXml" ds:itemID="{4DFAA494-9BD1-4FD7-81F4-818F325F0FB2}">
+<ds:datastoreItem xmlns:ds="http://schemas.openxmlformats.org/officeDocument/2006/customXml" ds:itemID="{6BC8145D-1173-454D-B150-0930397676BE}">
   <ds:schemaRefs>
     <ds:schemaRef ds:uri="http://schemas.openxmlformats.org/officeDocument/2006/bibliography"/>
   </ds:schemaRefs>

</xml_diff>